<commit_message>
Finish rough draft T2
</commit_message>
<xml_diff>
--- a/Task2/Quality Assurance Test Plan.docx
+++ b/Task2/Quality Assurance Test Plan.docx
@@ -271,7 +271,55 @@
           <w:sz w:val="20"/>
           <w:szCs w:val="20"/>
         </w:rPr>
-        <w:t>As outlined in the design plan, the main 2 functional requirements that need to be addressed are the applications ability to gather the proper fiscal data. Tightly related to that requirement is the application’s ability to generate relevant loan profiles for processing loan applications.</w:t>
+        <w:t xml:space="preserve">As outlined in the design plan, the main 2 functional requirements that need to be </w:t>
+      </w:r>
+      <w:r>
+        <w:rPr>
+          <w:rFonts w:ascii="Verdana" w:hAnsi="Verdana" w:cs="Arial"/>
+          <w:sz w:val="20"/>
+          <w:szCs w:val="20"/>
+        </w:rPr>
+        <w:t>tested</w:t>
+      </w:r>
+      <w:r>
+        <w:rPr>
+          <w:rFonts w:ascii="Verdana" w:hAnsi="Verdana" w:cs="Arial"/>
+          <w:sz w:val="20"/>
+          <w:szCs w:val="20"/>
+        </w:rPr>
+        <w:t xml:space="preserve"> are </w:t>
+      </w:r>
+      <w:r>
+        <w:rPr>
+          <w:rFonts w:ascii="Verdana" w:hAnsi="Verdana" w:cs="Arial"/>
+          <w:sz w:val="20"/>
+          <w:szCs w:val="20"/>
+        </w:rPr>
+        <w:t xml:space="preserve">gathering </w:t>
+      </w:r>
+      <w:r>
+        <w:rPr>
+          <w:rFonts w:ascii="Verdana" w:hAnsi="Verdana" w:cs="Arial"/>
+          <w:sz w:val="20"/>
+          <w:szCs w:val="20"/>
+        </w:rPr>
+        <w:t>the proper fiscal data</w:t>
+      </w:r>
+      <w:r>
+        <w:rPr>
+          <w:rFonts w:ascii="Verdana" w:hAnsi="Verdana" w:cs="Arial"/>
+          <w:sz w:val="20"/>
+          <w:szCs w:val="20"/>
+        </w:rPr>
+        <w:t xml:space="preserve"> during the loan application process and generating a correct loan profile after the loan application is submitted</w:t>
+      </w:r>
+      <w:r>
+        <w:rPr>
+          <w:rFonts w:ascii="Verdana" w:hAnsi="Verdana" w:cs="Arial"/>
+          <w:sz w:val="20"/>
+          <w:szCs w:val="20"/>
+        </w:rPr>
+        <w:t>.</w:t>
       </w:r>
     </w:p>
     <w:p>
@@ -307,25 +355,71 @@
           <w:sz w:val="20"/>
           <w:szCs w:val="20"/>
         </w:rPr>
-        <w:t xml:space="preserve">Quality metrics related to these requirements are primarily correctness and trustworthiness. The fact that the form is asking for and collecting the wrong data is resulting in incorrect loan profiles. The fact that </w:t>
+        <w:t xml:space="preserve">Quality metrics </w:t>
       </w:r>
-      <w:proofErr w:type="gramStart"/>
       <w:r>
         <w:rPr>
           <w:rFonts w:ascii="Verdana" w:hAnsi="Verdana" w:cs="Arial"/>
           <w:sz w:val="20"/>
           <w:szCs w:val="20"/>
         </w:rPr>
-        <w:t>this issues</w:t>
+        <w:t xml:space="preserve">associated with </w:t>
       </w:r>
-      <w:proofErr w:type="gramEnd"/>
       <w:r>
         <w:rPr>
           <w:rFonts w:ascii="Verdana" w:hAnsi="Verdana" w:cs="Arial"/>
           <w:sz w:val="20"/>
           <w:szCs w:val="20"/>
         </w:rPr>
-        <w:t xml:space="preserve"> are so visible to the end user reflects poorly on the organization in general and could cast doubt on the organization as a whole.</w:t>
+        <w:t xml:space="preserve">these requirements are primarily correctness and trustworthiness. The fact that the form is asking for and collecting the wrong data is resulting in incorrect loan profiles. The fact that this </w:t>
+      </w:r>
+      <w:r>
+        <w:rPr>
+          <w:rFonts w:ascii="Verdana" w:hAnsi="Verdana" w:cs="Arial"/>
+          <w:sz w:val="20"/>
+          <w:szCs w:val="20"/>
+        </w:rPr>
+        <w:t xml:space="preserve">issue </w:t>
+      </w:r>
+      <w:r>
+        <w:rPr>
+          <w:rFonts w:ascii="Verdana" w:hAnsi="Verdana" w:cs="Arial"/>
+          <w:sz w:val="20"/>
+          <w:szCs w:val="20"/>
+        </w:rPr>
+        <w:t>so visible to end user</w:t>
+      </w:r>
+      <w:r>
+        <w:rPr>
+          <w:rFonts w:ascii="Verdana" w:hAnsi="Verdana" w:cs="Arial"/>
+          <w:sz w:val="20"/>
+          <w:szCs w:val="20"/>
+        </w:rPr>
+        <w:t>s</w:t>
+      </w:r>
+      <w:r>
+        <w:rPr>
+          <w:rFonts w:ascii="Verdana" w:hAnsi="Verdana" w:cs="Arial"/>
+          <w:sz w:val="20"/>
+          <w:szCs w:val="20"/>
+        </w:rPr>
+        <w:t xml:space="preserve"> reflects poorly on the organization in general and could cast doubt on the </w:t>
+      </w:r>
+      <w:r>
+        <w:rPr>
+          <w:rFonts w:ascii="Verdana" w:hAnsi="Verdana" w:cs="Arial"/>
+          <w:sz w:val="20"/>
+          <w:szCs w:val="20"/>
+        </w:rPr>
+        <w:t xml:space="preserve">integrity of the </w:t>
+      </w:r>
+      <w:r>
+        <w:rPr>
+          <w:rFonts w:ascii="Verdana" w:hAnsi="Verdana" w:cs="Arial"/>
+          <w:sz w:val="20"/>
+          <w:szCs w:val="20"/>
+        </w:rPr>
+        <w:t>organization as a whole.</w:t>
       </w:r>
     </w:p>
     <w:p>
@@ -353,25 +447,55 @@
           <w:sz w:val="20"/>
           <w:szCs w:val="20"/>
         </w:rPr>
-        <w:t xml:space="preserve">These metrics are extremely relevant to the software design solution. If the application is collecting a data, the loan applications can’t be used. If the end users don’t trust the integrity of the </w:t>
+        <w:t xml:space="preserve">These metrics are extremely relevant to the software design solution. If the application is collecting </w:t>
       </w:r>
-      <w:proofErr w:type="gramStart"/>
       <w:r>
         <w:rPr>
           <w:rFonts w:ascii="Verdana" w:hAnsi="Verdana" w:cs="Arial"/>
           <w:sz w:val="20"/>
           <w:szCs w:val="20"/>
         </w:rPr>
-        <w:t>software</w:t>
+        <w:t>incorrect</w:t>
       </w:r>
-      <w:proofErr w:type="gramEnd"/>
       <w:r>
         <w:rPr>
           <w:rFonts w:ascii="Verdana" w:hAnsi="Verdana" w:cs="Arial"/>
           <w:sz w:val="20"/>
           <w:szCs w:val="20"/>
         </w:rPr>
-        <w:t xml:space="preserve"> they won’t use it and a source of customers is adversely affected.</w:t>
+        <w:t xml:space="preserve"> data, the loan applications can’t be used. If the end users don’t trust the integrity of the </w:t>
+      </w:r>
+      <w:r>
+        <w:rPr>
+          <w:rFonts w:ascii="Verdana" w:hAnsi="Verdana" w:cs="Arial"/>
+          <w:sz w:val="20"/>
+          <w:szCs w:val="20"/>
+        </w:rPr>
+        <w:t>software,</w:t>
+      </w:r>
+      <w:r>
+        <w:rPr>
+          <w:rFonts w:ascii="Verdana" w:hAnsi="Verdana" w:cs="Arial"/>
+          <w:sz w:val="20"/>
+          <w:szCs w:val="20"/>
+        </w:rPr>
+        <w:t xml:space="preserve"> they won’t use it and </w:t>
+      </w:r>
+      <w:r>
+        <w:rPr>
+          <w:rFonts w:ascii="Verdana" w:hAnsi="Verdana" w:cs="Arial"/>
+          <w:sz w:val="20"/>
+          <w:szCs w:val="20"/>
+        </w:rPr>
+        <w:t>the organization loses potential clients</w:t>
+      </w:r>
+      <w:r>
+        <w:rPr>
+          <w:rFonts w:ascii="Verdana" w:hAnsi="Verdana" w:cs="Arial"/>
+          <w:sz w:val="20"/>
+          <w:szCs w:val="20"/>
+        </w:rPr>
+        <w:t>.</w:t>
       </w:r>
     </w:p>
     <w:p>
@@ -413,7 +537,7 @@
           <w:sz w:val="20"/>
           <w:szCs w:val="20"/>
         </w:rPr>
-        <w:t xml:space="preserve">One non-functional requirements discussed in the design plan were a </w:t>
+        <w:t xml:space="preserve">2 non-functional requirements to be tested in this QA plan are </w:t>
       </w:r>
       <w:r>
         <w:rPr>
@@ -421,7 +545,7 @@
           <w:sz w:val="20"/>
           <w:szCs w:val="20"/>
         </w:rPr>
-        <w:t>well-designed</w:t>
+        <w:t>that the site needs to have a proper implementation of authentication and authorization and that the overall speed of the site should be reasonably quick. The site should restrict access of admin functions to internal organization members, integrated with our current OIDC user policies. The site should be reasonably performant and not take more than 5 seconds to load pages</w:t>
       </w:r>
       <w:r>
         <w:rPr>
@@ -429,7 +553,7 @@
           <w:sz w:val="20"/>
           <w:szCs w:val="20"/>
         </w:rPr>
-        <w:t xml:space="preserve"> authentication implementation. The application needs to have secure authentication to protect and segregate user data. The other requirement discussed was that the application must be reasonably fast to load and interact with. Slow running applications are aggravating and may put off potential customers. There is also a level of professionalism that is displayed in a performant application.</w:t>
+        <w:t>.</w:t>
       </w:r>
     </w:p>
     <w:p>
@@ -471,7 +595,55 @@
           <w:sz w:val="20"/>
           <w:szCs w:val="20"/>
         </w:rPr>
-        <w:t>Quality metrics related to these non-functional requirements include compliance and performance. The data this application deals in is extremely sensitive in nature and it is important to comply with established security standards. Furthermore, the software must comply with governmental regulations and standards for data security. Failing to meet these metrics could result in a security breach which would kill organizational reputation and result in legal action. As discussed above, a well performing application is absolutely critical to maintaining a healthy customer base. It is also a reflection of the quality of the organization in general.</w:t>
+        <w:t>Quality metrics related to these non-functional requirements include compliance and performance. The data this application deals in is extremely sensitive in nature and it is important to comply with established security standards</w:t>
+      </w:r>
+      <w:r>
+        <w:rPr>
+          <w:rFonts w:ascii="Verdana" w:hAnsi="Verdana" w:cs="Arial"/>
+          <w:sz w:val="20"/>
+          <w:szCs w:val="20"/>
+        </w:rPr>
+        <w:t xml:space="preserve"> and governmental regulations</w:t>
+      </w:r>
+      <w:r>
+        <w:rPr>
+          <w:rFonts w:ascii="Verdana" w:hAnsi="Verdana" w:cs="Arial"/>
+          <w:sz w:val="20"/>
+          <w:szCs w:val="20"/>
+        </w:rPr>
+        <w:t>. Failing to meet these metrics could result in a security breach which would kill organizational reputation and result in legal action.</w:t>
+      </w:r>
+      <w:r>
+        <w:rPr>
+          <w:rFonts w:ascii="Verdana" w:hAnsi="Verdana" w:cs="Arial"/>
+          <w:sz w:val="20"/>
+          <w:szCs w:val="20"/>
+        </w:rPr>
+        <w:t xml:space="preserve"> On the performance side, </w:t>
+      </w:r>
+      <w:r>
+        <w:rPr>
+          <w:rFonts w:ascii="Verdana" w:hAnsi="Verdana" w:cs="Arial"/>
+          <w:sz w:val="20"/>
+          <w:szCs w:val="20"/>
+        </w:rPr>
+        <w:t xml:space="preserve">a </w:t>
+      </w:r>
+      <w:r>
+        <w:rPr>
+          <w:rFonts w:ascii="Verdana" w:hAnsi="Verdana" w:cs="Arial"/>
+          <w:sz w:val="20"/>
+          <w:szCs w:val="20"/>
+        </w:rPr>
+        <w:t>performant</w:t>
+      </w:r>
+      <w:r>
+        <w:rPr>
+          <w:rFonts w:ascii="Verdana" w:hAnsi="Verdana" w:cs="Arial"/>
+          <w:sz w:val="20"/>
+          <w:szCs w:val="20"/>
+        </w:rPr>
+        <w:t xml:space="preserve"> application is absolutely critical to maintaining a healthy customer base. It is also a reflection of the quality of the organization in general.</w:t>
       </w:r>
     </w:p>
     <w:p>
@@ -536,25 +708,23 @@
           <w:sz w:val="20"/>
           <w:szCs w:val="20"/>
         </w:rPr>
-        <w:t xml:space="preserve">Two in-scope requirements to be addressed in this test plan are the </w:t>
+        <w:t xml:space="preserve">Two in-scope requirements to be </w:t>
       </w:r>
-      <w:proofErr w:type="spellStart"/>
       <w:r>
         <w:rPr>
           <w:rFonts w:ascii="Verdana" w:hAnsi="Verdana" w:cs="Arial"/>
           <w:sz w:val="20"/>
           <w:szCs w:val="20"/>
         </w:rPr>
-        <w:t>the</w:t>
+        <w:t>tested in this QA plan are</w:t>
       </w:r>
-      <w:proofErr w:type="spellEnd"/>
       <w:r>
         <w:rPr>
           <w:rFonts w:ascii="Verdana" w:hAnsi="Verdana" w:cs="Arial"/>
           <w:sz w:val="20"/>
           <w:szCs w:val="20"/>
         </w:rPr>
-        <w:t xml:space="preserve"> loan application page, and the resulting loan profile that gets produced.</w:t>
+        <w:t xml:space="preserve"> the loan application page, and the resulting loan profile that gets produced.</w:t>
       </w:r>
     </w:p>
     <w:p>
@@ -582,7 +752,23 @@
           <w:sz w:val="20"/>
           <w:szCs w:val="20"/>
         </w:rPr>
-        <w:t>After the fix is implemented the full loan application process will be tested. The displayed controls on the loan application page will be observed to check if they are prompting for the last 5 years of fiscal data, and the backing methods and event handlers will be stepped through to ensure they’re calculating the required fiscal years properly. After the loan application process has been tested and verified correct, the resulting loan profile that gets generated from these inputs will be tested and checked to ensure that the profile contains the fiscal data from the previous 5 years for the business, rather than the first 5 years of the business’ history.</w:t>
+        <w:t xml:space="preserve">After the fix is </w:t>
+      </w:r>
+      <w:r>
+        <w:rPr>
+          <w:rFonts w:ascii="Verdana" w:hAnsi="Verdana" w:cs="Arial"/>
+          <w:sz w:val="20"/>
+          <w:szCs w:val="20"/>
+        </w:rPr>
+        <w:t>developed</w:t>
+      </w:r>
+      <w:r>
+        <w:rPr>
+          <w:rFonts w:ascii="Verdana" w:hAnsi="Verdana" w:cs="Arial"/>
+          <w:sz w:val="20"/>
+          <w:szCs w:val="20"/>
+        </w:rPr>
+        <w:t xml:space="preserve"> the full loan application process will be tested. The displayed controls on the loan application page will be observed to check if they are prompting for the last 5 years of fiscal data, and the backing methods and event handlers will be stepped through to ensure they’re calculating the required fiscal years properly. After the loan application process has been tested and verified correct, the resulting loan profile that gets generated from these inputs will be tested and checked to ensure that the profile contains the fiscal data from the previous 5 years for the business, rather than the first 5 years of the business’ history.</w:t>
       </w:r>
     </w:p>
     <w:p>
@@ -974,7 +1160,7 @@
           <w:sz w:val="20"/>
           <w:szCs w:val="20"/>
         </w:rPr>
-        <w:t xml:space="preserve">However, our UX is already built on a relatively modern tech stack, and usability testing of the application in general has been very positive. Furthermore, as we are a professional enterprise, it is easy to go too far the other way. Trying to make the absolute sleekest and shiniest interface can easily go too far and look unprofessional. </w:t>
+        <w:t xml:space="preserve">However, our UX is already built on a relatively modern tech stack, and usability testing of the application in general has been very positive. </w:t>
       </w:r>
       <w:r>
         <w:rPr>
@@ -982,7 +1168,31 @@
           <w:sz w:val="20"/>
           <w:szCs w:val="20"/>
         </w:rPr>
-        <w:br w:type="page" w:clear="all"/>
+        <w:t xml:space="preserve">Again, the scope of this fix is very narrow, we simply need to address the bug affecting the loan application form. Deployment of this fix is high priority and does not require a lot of time develop. Delaying this fix </w:t>
+      </w:r>
+      <w:r>
+        <w:rPr>
+          <w:rFonts w:ascii="Verdana" w:hAnsi="Verdana" w:cs="Arial"/>
+          <w:sz w:val="20"/>
+          <w:szCs w:val="20"/>
+        </w:rPr>
+        <w:t>to redesign the UX doesn’t make sense in this scenario, as the development time and priority do not align.</w:t>
+      </w:r>
+    </w:p>
+    <w:p>
+      <w:pPr>
+        <w:rPr>
+          <w:rFonts w:ascii="Baskerville Old Face" w:eastAsiaTheme="majorEastAsia" w:hAnsi="Baskerville Old Face" w:cstheme="majorBidi"/>
+          <w:color w:val="2E74B5" w:themeColor="accent1" w:themeShade="BF"/>
+          <w:sz w:val="32"/>
+          <w:szCs w:val="32"/>
+        </w:rPr>
+      </w:pPr>
+      <w:r>
+        <w:rPr>
+          <w:rFonts w:ascii="Baskerville Old Face" w:hAnsi="Baskerville Old Face"/>
+        </w:rPr>
+        <w:br w:type="page"/>
       </w:r>
     </w:p>
     <w:p>
@@ -1030,11 +1240,11 @@
         <w:tblLook w:val="04A0" w:firstRow="1" w:lastRow="0" w:firstColumn="1" w:lastColumn="0" w:noHBand="0" w:noVBand="1"/>
       </w:tblPr>
       <w:tblGrid>
-        <w:gridCol w:w="1471"/>
-        <w:gridCol w:w="2788"/>
-        <w:gridCol w:w="1441"/>
-        <w:gridCol w:w="1727"/>
-        <w:gridCol w:w="1917"/>
+        <w:gridCol w:w="1458"/>
+        <w:gridCol w:w="3189"/>
+        <w:gridCol w:w="1578"/>
+        <w:gridCol w:w="1214"/>
+        <w:gridCol w:w="1905"/>
       </w:tblGrid>
       <w:tr>
         <w:trPr>
@@ -1114,7 +1324,7 @@
         </w:tc>
         <w:tc>
           <w:tcPr>
-            <w:tcW w:w="1492" w:type="pct"/>
+            <w:tcW w:w="1713" w:type="pct"/>
             <w:tcBorders>
               <w:top w:val="single" w:sz="12" w:space="0" w:color="auto"/>
               <w:left w:val="single" w:sz="6" w:space="0" w:color="auto"/>
@@ -1146,7 +1356,7 @@
         </w:tc>
         <w:tc>
           <w:tcPr>
-            <w:tcW w:w="771" w:type="pct"/>
+            <w:tcW w:w="818" w:type="pct"/>
             <w:tcBorders>
               <w:top w:val="single" w:sz="12" w:space="0" w:color="auto"/>
               <w:left w:val="single" w:sz="6" w:space="0" w:color="auto"/>
@@ -1178,7 +1388,7 @@
         </w:tc>
         <w:tc>
           <w:tcPr>
-            <w:tcW w:w="924" w:type="pct"/>
+            <w:tcW w:w="656" w:type="pct"/>
             <w:tcBorders>
               <w:top w:val="single" w:sz="12" w:space="0" w:color="auto"/>
               <w:left w:val="single" w:sz="6" w:space="0" w:color="auto"/>
@@ -1210,7 +1420,7 @@
         </w:tc>
         <w:tc>
           <w:tcPr>
-            <w:tcW w:w="1025" w:type="pct"/>
+            <w:tcW w:w="1026" w:type="pct"/>
             <w:tcBorders>
               <w:top w:val="single" w:sz="12" w:space="0" w:color="auto"/>
               <w:left w:val="single" w:sz="6" w:space="0" w:color="auto"/>
@@ -1265,11 +1475,19 @@
                 <w:szCs w:val="18"/>
               </w:rPr>
             </w:pPr>
+            <w:r>
+              <w:rPr>
+                <w:rFonts w:ascii="Verdana" w:eastAsia="Times New Roman" w:hAnsi="Verdana" w:cs="Segoe UI"/>
+                <w:sz w:val="18"/>
+                <w:szCs w:val="18"/>
+              </w:rPr>
+              <w:t>Usability</w:t>
+            </w:r>
           </w:p>
         </w:tc>
         <w:tc>
           <w:tcPr>
-            <w:tcW w:w="1492" w:type="pct"/>
+            <w:tcW w:w="1713" w:type="pct"/>
             <w:tcBorders>
               <w:top w:val="single" w:sz="24" w:space="0" w:color="auto"/>
               <w:left w:val="single" w:sz="6" w:space="0" w:color="auto"/>
@@ -1287,11 +1505,173 @@
                 <w:szCs w:val="18"/>
               </w:rPr>
             </w:pPr>
+            <w:r>
+              <w:rPr>
+                <w:rFonts w:ascii="Verdana" w:eastAsia="Times New Roman" w:hAnsi="Verdana" w:cs="Segoe UI"/>
+                <w:sz w:val="18"/>
+                <w:szCs w:val="18"/>
+              </w:rPr>
+              <w:t>The loan application page will be examined and checked to see if it asks for the correct fiscal data as the established business date changes.</w:t>
+            </w:r>
+          </w:p>
+          <w:p>
+            <w:pPr>
+              <w:spacing w:after="0" w:line="240" w:lineRule="auto"/>
+              <w:rPr>
+                <w:rFonts w:ascii="Verdana" w:eastAsia="Times New Roman" w:hAnsi="Verdana" w:cs="Segoe UI"/>
+                <w:sz w:val="18"/>
+                <w:szCs w:val="18"/>
+              </w:rPr>
+            </w:pPr>
+          </w:p>
+          <w:p>
+            <w:pPr>
+              <w:spacing w:after="0" w:line="240" w:lineRule="auto"/>
+              <w:rPr>
+                <w:rFonts w:ascii="Verdana" w:eastAsia="Times New Roman" w:hAnsi="Verdana" w:cs="Segoe UI"/>
+                <w:sz w:val="18"/>
+                <w:szCs w:val="18"/>
+              </w:rPr>
+            </w:pPr>
+            <w:r>
+              <w:rPr>
+                <w:rFonts w:ascii="Verdana" w:eastAsia="Times New Roman" w:hAnsi="Verdana" w:cs="Segoe UI"/>
+                <w:sz w:val="18"/>
+                <w:szCs w:val="18"/>
+              </w:rPr>
+              <w:t>Sample input</w:t>
+            </w:r>
+            <w:r>
+              <w:rPr>
+                <w:rFonts w:ascii="Verdana" w:eastAsia="Times New Roman" w:hAnsi="Verdana" w:cs="Segoe UI"/>
+                <w:sz w:val="18"/>
+                <w:szCs w:val="18"/>
+              </w:rPr>
+              <w:t>s</w:t>
+            </w:r>
+            <w:r>
+              <w:rPr>
+                <w:rFonts w:ascii="Verdana" w:eastAsia="Times New Roman" w:hAnsi="Verdana" w:cs="Segoe UI"/>
+                <w:sz w:val="18"/>
+                <w:szCs w:val="18"/>
+              </w:rPr>
+              <w:t xml:space="preserve">: </w:t>
+            </w:r>
+            <w:r>
+              <w:rPr>
+                <w:rFonts w:ascii="Verdana" w:eastAsia="Times New Roman" w:hAnsi="Verdana" w:cs="Segoe UI"/>
+                <w:sz w:val="18"/>
+                <w:szCs w:val="18"/>
+              </w:rPr>
+              <w:t>Est. date 2014, est. date 2022</w:t>
+            </w:r>
+          </w:p>
+          <w:p>
+            <w:pPr>
+              <w:spacing w:after="0" w:line="240" w:lineRule="auto"/>
+              <w:rPr>
+                <w:rFonts w:ascii="Verdana" w:eastAsia="Times New Roman" w:hAnsi="Verdana" w:cs="Segoe UI"/>
+                <w:sz w:val="18"/>
+                <w:szCs w:val="18"/>
+              </w:rPr>
+            </w:pPr>
+          </w:p>
+          <w:p>
+            <w:pPr>
+              <w:spacing w:after="0" w:line="240" w:lineRule="auto"/>
+              <w:rPr>
+                <w:rFonts w:ascii="Verdana" w:eastAsia="Times New Roman" w:hAnsi="Verdana" w:cs="Segoe UI"/>
+                <w:sz w:val="18"/>
+                <w:szCs w:val="18"/>
+              </w:rPr>
+            </w:pPr>
+            <w:r>
+              <w:rPr>
+                <w:rFonts w:ascii="Verdana" w:eastAsia="Times New Roman" w:hAnsi="Verdana" w:cs="Segoe UI"/>
+                <w:sz w:val="18"/>
+                <w:szCs w:val="18"/>
+              </w:rPr>
+              <w:t xml:space="preserve">Expected results: Application </w:t>
+            </w:r>
+            <w:r>
+              <w:rPr>
+                <w:rFonts w:ascii="Verdana" w:eastAsia="Times New Roman" w:hAnsi="Verdana" w:cs="Segoe UI"/>
+                <w:sz w:val="18"/>
+                <w:szCs w:val="18"/>
+              </w:rPr>
+              <w:t xml:space="preserve">requests </w:t>
+            </w:r>
+            <w:r>
+              <w:rPr>
+                <w:rFonts w:ascii="Verdana" w:eastAsia="Times New Roman" w:hAnsi="Verdana" w:cs="Segoe UI"/>
+                <w:sz w:val="18"/>
+                <w:szCs w:val="18"/>
+              </w:rPr>
+              <w:t xml:space="preserve">fiscal data for the 2019-2023, application </w:t>
+            </w:r>
+            <w:r>
+              <w:rPr>
+                <w:rFonts w:ascii="Verdana" w:eastAsia="Times New Roman" w:hAnsi="Verdana" w:cs="Segoe UI"/>
+                <w:sz w:val="18"/>
+                <w:szCs w:val="18"/>
+              </w:rPr>
+              <w:t xml:space="preserve">page </w:t>
+            </w:r>
+            <w:r>
+              <w:rPr>
+                <w:rFonts w:ascii="Verdana" w:eastAsia="Times New Roman" w:hAnsi="Verdana" w:cs="Segoe UI"/>
+                <w:sz w:val="18"/>
+                <w:szCs w:val="18"/>
+              </w:rPr>
+              <w:t xml:space="preserve">requests fiscal data for </w:t>
+            </w:r>
+            <w:r>
+              <w:rPr>
+                <w:rFonts w:ascii="Verdana" w:eastAsia="Times New Roman" w:hAnsi="Verdana" w:cs="Segoe UI"/>
+                <w:sz w:val="18"/>
+                <w:szCs w:val="18"/>
+              </w:rPr>
+              <w:t>2022</w:t>
+            </w:r>
+            <w:r>
+              <w:rPr>
+                <w:rFonts w:ascii="Verdana" w:eastAsia="Times New Roman" w:hAnsi="Verdana" w:cs="Segoe UI"/>
+                <w:sz w:val="18"/>
+                <w:szCs w:val="18"/>
+              </w:rPr>
+              <w:t>-</w:t>
+            </w:r>
+            <w:r>
+              <w:rPr>
+                <w:rFonts w:ascii="Verdana" w:eastAsia="Times New Roman" w:hAnsi="Verdana" w:cs="Segoe UI"/>
+                <w:sz w:val="18"/>
+                <w:szCs w:val="18"/>
+              </w:rPr>
+              <w:t>2023</w:t>
+            </w:r>
+            <w:r>
+              <w:rPr>
+                <w:rFonts w:ascii="Verdana" w:eastAsia="Times New Roman" w:hAnsi="Verdana" w:cs="Segoe UI"/>
+                <w:sz w:val="18"/>
+                <w:szCs w:val="18"/>
+              </w:rPr>
+              <w:t xml:space="preserve"> and projections for 2024-2026</w:t>
+            </w:r>
+          </w:p>
+          <w:p>
+            <w:pPr>
+              <w:spacing w:after="0" w:line="240" w:lineRule="auto"/>
+              <w:rPr>
+                <w:rFonts w:ascii="Verdana" w:eastAsia="Times New Roman" w:hAnsi="Verdana" w:cs="Segoe UI"/>
+                <w:sz w:val="18"/>
+                <w:szCs w:val="18"/>
+              </w:rPr>
+            </w:pPr>
           </w:p>
         </w:tc>
         <w:tc>
           <w:tcPr>
-            <w:tcW w:w="771" w:type="pct"/>
+            <w:tcW w:w="818" w:type="pct"/>
             <w:tcBorders>
               <w:top w:val="single" w:sz="24" w:space="0" w:color="auto"/>
               <w:left w:val="single" w:sz="6" w:space="0" w:color="auto"/>
@@ -1309,11 +1689,19 @@
                 <w:szCs w:val="18"/>
               </w:rPr>
             </w:pPr>
+            <w:r>
+              <w:rPr>
+                <w:rFonts w:ascii="Verdana" w:eastAsia="Times New Roman" w:hAnsi="Verdana" w:cs="Segoe UI"/>
+                <w:sz w:val="18"/>
+                <w:szCs w:val="18"/>
+              </w:rPr>
+              <w:t>To test the site’s ability to gather the correct fiscal data when users apply for loans.</w:t>
+            </w:r>
           </w:p>
         </w:tc>
         <w:tc>
           <w:tcPr>
-            <w:tcW w:w="924" w:type="pct"/>
+            <w:tcW w:w="656" w:type="pct"/>
             <w:tcBorders>
               <w:top w:val="single" w:sz="24" w:space="0" w:color="auto"/>
               <w:left w:val="single" w:sz="6" w:space="0" w:color="auto"/>
@@ -1331,11 +1719,27 @@
                 <w:szCs w:val="18"/>
               </w:rPr>
             </w:pPr>
+            <w:r>
+              <w:rPr>
+                <w:rFonts w:ascii="Verdana" w:eastAsia="Times New Roman" w:hAnsi="Verdana" w:cs="Segoe UI"/>
+                <w:sz w:val="18"/>
+                <w:szCs w:val="18"/>
+              </w:rPr>
+              <w:t xml:space="preserve">QA </w:t>
+            </w:r>
+            <w:r>
+              <w:rPr>
+                <w:rFonts w:ascii="Verdana" w:eastAsia="Times New Roman" w:hAnsi="Verdana" w:cs="Segoe UI"/>
+                <w:sz w:val="18"/>
+                <w:szCs w:val="18"/>
+              </w:rPr>
+              <w:t>Tester</w:t>
+            </w:r>
           </w:p>
         </w:tc>
         <w:tc>
           <w:tcPr>
-            <w:tcW w:w="1025" w:type="pct"/>
+            <w:tcW w:w="1026" w:type="pct"/>
             <w:tcBorders>
               <w:top w:val="single" w:sz="24" w:space="0" w:color="auto"/>
               <w:left w:val="single" w:sz="6" w:space="0" w:color="auto"/>
@@ -1353,6 +1757,38 @@
                 <w:szCs w:val="18"/>
               </w:rPr>
             </w:pPr>
+            <w:r>
+              <w:rPr>
+                <w:rFonts w:ascii="Verdana" w:eastAsia="Times New Roman" w:hAnsi="Verdana" w:cs="Segoe UI"/>
+                <w:sz w:val="18"/>
+                <w:szCs w:val="18"/>
+              </w:rPr>
+              <w:t>A</w:t>
+            </w:r>
+            <w:r>
+              <w:rPr>
+                <w:rFonts w:ascii="Verdana" w:eastAsia="Times New Roman" w:hAnsi="Verdana" w:cs="Segoe UI"/>
+                <w:sz w:val="18"/>
+                <w:szCs w:val="18"/>
+              </w:rPr>
+              <w:t>ny modern</w:t>
+            </w:r>
+            <w:r>
+              <w:rPr>
+                <w:rFonts w:ascii="Verdana" w:eastAsia="Times New Roman" w:hAnsi="Verdana" w:cs="Segoe UI"/>
+                <w:sz w:val="18"/>
+                <w:szCs w:val="18"/>
+              </w:rPr>
+              <w:t xml:space="preserve"> web browser with access to the deployed testing site</w:t>
+            </w:r>
+            <w:r>
+              <w:rPr>
+                <w:rFonts w:ascii="Verdana" w:eastAsia="Times New Roman" w:hAnsi="Verdana" w:cs="Segoe UI"/>
+                <w:sz w:val="18"/>
+                <w:szCs w:val="18"/>
+              </w:rPr>
+              <w:t>.</w:t>
+            </w:r>
           </w:p>
         </w:tc>
       </w:tr>
@@ -1380,11 +1816,19 @@
                 <w:szCs w:val="18"/>
               </w:rPr>
             </w:pPr>
+            <w:r>
+              <w:rPr>
+                <w:rFonts w:ascii="Verdana" w:eastAsia="Times New Roman" w:hAnsi="Verdana" w:cs="Segoe UI"/>
+                <w:sz w:val="18"/>
+                <w:szCs w:val="18"/>
+              </w:rPr>
+              <w:t>Usability</w:t>
+            </w:r>
           </w:p>
         </w:tc>
         <w:tc>
           <w:tcPr>
-            <w:tcW w:w="1492" w:type="pct"/>
+            <w:tcW w:w="1713" w:type="pct"/>
             <w:tcBorders>
               <w:top w:val="single" w:sz="6" w:space="0" w:color="auto"/>
               <w:left w:val="single" w:sz="6" w:space="0" w:color="auto"/>
@@ -1402,11 +1846,107 @@
                 <w:szCs w:val="18"/>
               </w:rPr>
             </w:pPr>
+            <w:r>
+              <w:rPr>
+                <w:rFonts w:ascii="Verdana" w:eastAsia="Times New Roman" w:hAnsi="Verdana" w:cs="Segoe UI"/>
+                <w:sz w:val="18"/>
+                <w:szCs w:val="18"/>
+              </w:rPr>
+              <w:t>Loan profiles will be checked to see if they have the correct fiscal data.</w:t>
+            </w:r>
+          </w:p>
+          <w:p>
+            <w:pPr>
+              <w:spacing w:after="0" w:line="240" w:lineRule="auto"/>
+              <w:rPr>
+                <w:rFonts w:ascii="Verdana" w:eastAsia="Times New Roman" w:hAnsi="Verdana" w:cs="Segoe UI"/>
+                <w:sz w:val="18"/>
+                <w:szCs w:val="18"/>
+              </w:rPr>
+            </w:pPr>
+          </w:p>
+          <w:p>
+            <w:pPr>
+              <w:spacing w:after="0" w:line="240" w:lineRule="auto"/>
+              <w:rPr>
+                <w:rFonts w:ascii="Verdana" w:eastAsia="Times New Roman" w:hAnsi="Verdana" w:cs="Segoe UI"/>
+                <w:sz w:val="18"/>
+                <w:szCs w:val="18"/>
+              </w:rPr>
+            </w:pPr>
+            <w:r>
+              <w:rPr>
+                <w:rFonts w:ascii="Verdana" w:eastAsia="Times New Roman" w:hAnsi="Verdana" w:cs="Segoe UI"/>
+                <w:sz w:val="18"/>
+                <w:szCs w:val="18"/>
+              </w:rPr>
+              <w:t>Sample inputs</w:t>
+            </w:r>
+            <w:r>
+              <w:rPr>
+                <w:rFonts w:ascii="Verdana" w:eastAsia="Times New Roman" w:hAnsi="Verdana" w:cs="Segoe UI"/>
+                <w:sz w:val="18"/>
+                <w:szCs w:val="18"/>
+              </w:rPr>
+              <w:t>: A loan profile for a business est. in 2014, a loan profile for a business est. in 2022</w:t>
+            </w:r>
+            <w:r>
+              <w:rPr>
+                <w:rFonts w:ascii="Verdana" w:eastAsia="Times New Roman" w:hAnsi="Verdana" w:cs="Segoe UI"/>
+                <w:sz w:val="18"/>
+                <w:szCs w:val="18"/>
+              </w:rPr>
+              <w:t>.</w:t>
+            </w:r>
+          </w:p>
+          <w:p>
+            <w:pPr>
+              <w:spacing w:after="0" w:line="240" w:lineRule="auto"/>
+              <w:rPr>
+                <w:rFonts w:ascii="Verdana" w:eastAsia="Times New Roman" w:hAnsi="Verdana" w:cs="Segoe UI"/>
+                <w:sz w:val="18"/>
+                <w:szCs w:val="18"/>
+              </w:rPr>
+            </w:pPr>
+          </w:p>
+          <w:p>
+            <w:pPr>
+              <w:spacing w:after="0" w:line="240" w:lineRule="auto"/>
+              <w:rPr>
+                <w:rFonts w:ascii="Verdana" w:eastAsia="Times New Roman" w:hAnsi="Verdana" w:cs="Segoe UI"/>
+                <w:sz w:val="18"/>
+                <w:szCs w:val="18"/>
+              </w:rPr>
+            </w:pPr>
+            <w:r>
+              <w:rPr>
+                <w:rFonts w:ascii="Verdana" w:eastAsia="Times New Roman" w:hAnsi="Verdana" w:cs="Segoe UI"/>
+                <w:sz w:val="18"/>
+                <w:szCs w:val="18"/>
+              </w:rPr>
+              <w:t>Expected results: The loan profile shows fiscal data from 2019-2023, the loan profile shows fiscal data from 2022-2023 and fiscal projections for</w:t>
+            </w:r>
+            <w:r>
+              <w:rPr>
+                <w:rFonts w:ascii="Verdana" w:eastAsia="Times New Roman" w:hAnsi="Verdana" w:cs="Segoe UI"/>
+                <w:sz w:val="18"/>
+                <w:szCs w:val="18"/>
+              </w:rPr>
+              <w:t xml:space="preserve"> </w:t>
+            </w:r>
+            <w:r>
+              <w:rPr>
+                <w:rFonts w:ascii="Verdana" w:eastAsia="Times New Roman" w:hAnsi="Verdana" w:cs="Segoe UI"/>
+                <w:sz w:val="18"/>
+                <w:szCs w:val="18"/>
+              </w:rPr>
+              <w:t>2024-2026</w:t>
+            </w:r>
           </w:p>
         </w:tc>
         <w:tc>
           <w:tcPr>
-            <w:tcW w:w="771" w:type="pct"/>
+            <w:tcW w:w="818" w:type="pct"/>
             <w:tcBorders>
               <w:top w:val="single" w:sz="6" w:space="0" w:color="auto"/>
               <w:left w:val="single" w:sz="6" w:space="0" w:color="auto"/>
@@ -1424,11 +1964,19 @@
                 <w:szCs w:val="18"/>
               </w:rPr>
             </w:pPr>
+            <w:r>
+              <w:rPr>
+                <w:rFonts w:ascii="Verdana" w:eastAsia="Times New Roman" w:hAnsi="Verdana" w:cs="Segoe UI"/>
+                <w:sz w:val="18"/>
+                <w:szCs w:val="18"/>
+              </w:rPr>
+              <w:t>To test the site’s ability to generate correct loan profiles from submitted loan applications</w:t>
+            </w:r>
           </w:p>
         </w:tc>
         <w:tc>
           <w:tcPr>
-            <w:tcW w:w="924" w:type="pct"/>
+            <w:tcW w:w="656" w:type="pct"/>
             <w:tcBorders>
               <w:top w:val="single" w:sz="6" w:space="0" w:color="auto"/>
               <w:left w:val="single" w:sz="6" w:space="0" w:color="auto"/>
@@ -1446,11 +1994,19 @@
                 <w:szCs w:val="18"/>
               </w:rPr>
             </w:pPr>
+            <w:r>
+              <w:rPr>
+                <w:rFonts w:ascii="Verdana" w:eastAsia="Times New Roman" w:hAnsi="Verdana" w:cs="Segoe UI"/>
+                <w:sz w:val="18"/>
+                <w:szCs w:val="18"/>
+              </w:rPr>
+              <w:t>QA Tester</w:t>
+            </w:r>
           </w:p>
         </w:tc>
         <w:tc>
           <w:tcPr>
-            <w:tcW w:w="1025" w:type="pct"/>
+            <w:tcW w:w="1026" w:type="pct"/>
             <w:tcBorders>
               <w:top w:val="single" w:sz="6" w:space="0" w:color="auto"/>
               <w:left w:val="single" w:sz="6" w:space="0" w:color="auto"/>
@@ -1468,6 +2024,30 @@
                 <w:szCs w:val="18"/>
               </w:rPr>
             </w:pPr>
+            <w:r>
+              <w:rPr>
+                <w:rFonts w:ascii="Verdana" w:eastAsia="Times New Roman" w:hAnsi="Verdana" w:cs="Segoe UI"/>
+                <w:sz w:val="18"/>
+                <w:szCs w:val="18"/>
+              </w:rPr>
+              <w:t>A</w:t>
+            </w:r>
+            <w:r>
+              <w:rPr>
+                <w:rFonts w:ascii="Verdana" w:eastAsia="Times New Roman" w:hAnsi="Verdana" w:cs="Segoe UI"/>
+                <w:sz w:val="18"/>
+                <w:szCs w:val="18"/>
+              </w:rPr>
+              <w:t>ny modern</w:t>
+            </w:r>
+            <w:r>
+              <w:rPr>
+                <w:rFonts w:ascii="Verdana" w:eastAsia="Times New Roman" w:hAnsi="Verdana" w:cs="Segoe UI"/>
+                <w:sz w:val="18"/>
+                <w:szCs w:val="18"/>
+              </w:rPr>
+              <w:t xml:space="preserve"> web browser with access to the deployed testing site</w:t>
+            </w:r>
           </w:p>
         </w:tc>
       </w:tr>
@@ -1495,11 +2075,19 @@
                 <w:szCs w:val="18"/>
               </w:rPr>
             </w:pPr>
+            <w:r>
+              <w:rPr>
+                <w:rFonts w:ascii="Verdana" w:eastAsia="Times New Roman" w:hAnsi="Verdana" w:cs="Segoe UI"/>
+                <w:sz w:val="18"/>
+                <w:szCs w:val="18"/>
+              </w:rPr>
+              <w:t>Usability</w:t>
+            </w:r>
           </w:p>
         </w:tc>
         <w:tc>
           <w:tcPr>
-            <w:tcW w:w="1492" w:type="pct"/>
+            <w:tcW w:w="1713" w:type="pct"/>
             <w:tcBorders>
               <w:top w:val="single" w:sz="6" w:space="0" w:color="auto"/>
               <w:left w:val="single" w:sz="6" w:space="0" w:color="auto"/>
@@ -1517,11 +2105,115 @@
                 <w:szCs w:val="18"/>
               </w:rPr>
             </w:pPr>
+            <w:r>
+              <w:rPr>
+                <w:rFonts w:ascii="Verdana" w:eastAsia="Times New Roman" w:hAnsi="Verdana" w:cs="Segoe UI"/>
+                <w:sz w:val="18"/>
+                <w:szCs w:val="18"/>
+              </w:rPr>
+              <w:t xml:space="preserve">User authentication, access control, and </w:t>
+            </w:r>
+            <w:r>
+              <w:rPr>
+                <w:rFonts w:ascii="Verdana" w:eastAsia="Times New Roman" w:hAnsi="Verdana" w:cs="Segoe UI"/>
+                <w:sz w:val="18"/>
+                <w:szCs w:val="18"/>
+              </w:rPr>
+              <w:t>segregation of data will be checked.</w:t>
+            </w:r>
+          </w:p>
+          <w:p>
+            <w:pPr>
+              <w:spacing w:after="0" w:line="240" w:lineRule="auto"/>
+              <w:rPr>
+                <w:rFonts w:ascii="Verdana" w:eastAsia="Times New Roman" w:hAnsi="Verdana" w:cs="Segoe UI"/>
+                <w:sz w:val="18"/>
+                <w:szCs w:val="18"/>
+              </w:rPr>
+            </w:pPr>
+          </w:p>
+          <w:p>
+            <w:pPr>
+              <w:spacing w:after="0" w:line="240" w:lineRule="auto"/>
+              <w:rPr>
+                <w:rFonts w:ascii="Verdana" w:eastAsia="Times New Roman" w:hAnsi="Verdana" w:cs="Segoe UI"/>
+                <w:sz w:val="18"/>
+                <w:szCs w:val="18"/>
+              </w:rPr>
+            </w:pPr>
+            <w:r>
+              <w:rPr>
+                <w:rFonts w:ascii="Verdana" w:eastAsia="Times New Roman" w:hAnsi="Verdana" w:cs="Segoe UI"/>
+                <w:sz w:val="18"/>
+                <w:szCs w:val="18"/>
+              </w:rPr>
+              <w:t>Sample input</w:t>
+            </w:r>
+            <w:r>
+              <w:rPr>
+                <w:rFonts w:ascii="Verdana" w:eastAsia="Times New Roman" w:hAnsi="Verdana" w:cs="Segoe UI"/>
+                <w:sz w:val="18"/>
+                <w:szCs w:val="18"/>
+              </w:rPr>
+              <w:t>:</w:t>
+            </w:r>
+            <w:r>
+              <w:rPr>
+                <w:rFonts w:ascii="Verdana" w:eastAsia="Times New Roman" w:hAnsi="Verdana" w:cs="Segoe UI"/>
+                <w:sz w:val="18"/>
+                <w:szCs w:val="18"/>
+              </w:rPr>
+              <w:t xml:space="preserve"> User logs in </w:t>
+            </w:r>
+            <w:r>
+              <w:rPr>
+                <w:rFonts w:ascii="Verdana" w:eastAsia="Times New Roman" w:hAnsi="Verdana" w:cs="Segoe UI"/>
+                <w:sz w:val="18"/>
+                <w:szCs w:val="18"/>
+              </w:rPr>
+              <w:t>with a client account</w:t>
+            </w:r>
+          </w:p>
+          <w:p>
+            <w:pPr>
+              <w:spacing w:after="0" w:line="240" w:lineRule="auto"/>
+              <w:rPr>
+                <w:rFonts w:ascii="Verdana" w:eastAsia="Times New Roman" w:hAnsi="Verdana" w:cs="Segoe UI"/>
+                <w:sz w:val="18"/>
+                <w:szCs w:val="18"/>
+              </w:rPr>
+            </w:pPr>
+          </w:p>
+          <w:p>
+            <w:pPr>
+              <w:spacing w:after="0" w:line="240" w:lineRule="auto"/>
+              <w:rPr>
+                <w:rFonts w:ascii="Verdana" w:eastAsia="Times New Roman" w:hAnsi="Verdana" w:cs="Segoe UI"/>
+                <w:sz w:val="18"/>
+                <w:szCs w:val="18"/>
+              </w:rPr>
+            </w:pPr>
+            <w:r>
+              <w:rPr>
+                <w:rFonts w:ascii="Verdana" w:eastAsia="Times New Roman" w:hAnsi="Verdana" w:cs="Segoe UI"/>
+                <w:sz w:val="18"/>
+                <w:szCs w:val="18"/>
+              </w:rPr>
+              <w:t xml:space="preserve">Expected results: </w:t>
+            </w:r>
+            <w:r>
+              <w:rPr>
+                <w:rFonts w:ascii="Verdana" w:eastAsia="Times New Roman" w:hAnsi="Verdana" w:cs="Segoe UI"/>
+                <w:sz w:val="18"/>
+                <w:szCs w:val="18"/>
+              </w:rPr>
+              <w:t>Only loan applications / profiles for the logged in user are displayed. User can’t see or directly access any admin pages on the site.</w:t>
+            </w:r>
           </w:p>
         </w:tc>
         <w:tc>
           <w:tcPr>
-            <w:tcW w:w="771" w:type="pct"/>
+            <w:tcW w:w="818" w:type="pct"/>
             <w:tcBorders>
               <w:top w:val="single" w:sz="6" w:space="0" w:color="auto"/>
               <w:left w:val="single" w:sz="6" w:space="0" w:color="auto"/>
@@ -1539,11 +2231,19 @@
                 <w:szCs w:val="18"/>
               </w:rPr>
             </w:pPr>
+            <w:r>
+              <w:rPr>
+                <w:rFonts w:ascii="Verdana" w:eastAsia="Times New Roman" w:hAnsi="Verdana" w:cs="Segoe UI"/>
+                <w:sz w:val="18"/>
+                <w:szCs w:val="18"/>
+              </w:rPr>
+              <w:t>To test the site’s authentication and authorization implementations</w:t>
+            </w:r>
           </w:p>
         </w:tc>
         <w:tc>
           <w:tcPr>
-            <w:tcW w:w="924" w:type="pct"/>
+            <w:tcW w:w="656" w:type="pct"/>
             <w:tcBorders>
               <w:top w:val="single" w:sz="6" w:space="0" w:color="auto"/>
               <w:left w:val="single" w:sz="6" w:space="0" w:color="auto"/>
@@ -1561,11 +2261,19 @@
                 <w:szCs w:val="18"/>
               </w:rPr>
             </w:pPr>
+            <w:r>
+              <w:rPr>
+                <w:rFonts w:ascii="Verdana" w:eastAsia="Times New Roman" w:hAnsi="Verdana" w:cs="Segoe UI"/>
+                <w:sz w:val="18"/>
+                <w:szCs w:val="18"/>
+              </w:rPr>
+              <w:t>QA Tester</w:t>
+            </w:r>
           </w:p>
         </w:tc>
         <w:tc>
           <w:tcPr>
-            <w:tcW w:w="1025" w:type="pct"/>
+            <w:tcW w:w="1026" w:type="pct"/>
             <w:tcBorders>
               <w:top w:val="single" w:sz="6" w:space="0" w:color="auto"/>
               <w:left w:val="single" w:sz="6" w:space="0" w:color="auto"/>
@@ -1583,6 +2291,22 @@
                 <w:szCs w:val="18"/>
               </w:rPr>
             </w:pPr>
+            <w:r>
+              <w:rPr>
+                <w:rFonts w:ascii="Verdana" w:eastAsia="Times New Roman" w:hAnsi="Verdana" w:cs="Segoe UI"/>
+                <w:sz w:val="18"/>
+                <w:szCs w:val="18"/>
+              </w:rPr>
+              <w:t>Any modern web browser with access to the deployed testing</w:t>
+            </w:r>
+            <w:r>
+              <w:rPr>
+                <w:rFonts w:ascii="Verdana" w:eastAsia="Times New Roman" w:hAnsi="Verdana" w:cs="Segoe UI"/>
+                <w:sz w:val="18"/>
+                <w:szCs w:val="18"/>
+              </w:rPr>
+              <w:t xml:space="preserve"> site</w:t>
+            </w:r>
           </w:p>
         </w:tc>
       </w:tr>
@@ -1610,11 +2334,19 @@
                 <w:szCs w:val="18"/>
               </w:rPr>
             </w:pPr>
+            <w:r>
+              <w:rPr>
+                <w:rFonts w:ascii="Verdana" w:eastAsia="Times New Roman" w:hAnsi="Verdana" w:cs="Segoe UI"/>
+                <w:sz w:val="18"/>
+                <w:szCs w:val="18"/>
+              </w:rPr>
+              <w:t>Usability</w:t>
+            </w:r>
           </w:p>
         </w:tc>
         <w:tc>
           <w:tcPr>
-            <w:tcW w:w="1492" w:type="pct"/>
+            <w:tcW w:w="1713" w:type="pct"/>
             <w:tcBorders>
               <w:top w:val="single" w:sz="6" w:space="0" w:color="auto"/>
               <w:left w:val="single" w:sz="6" w:space="0" w:color="auto"/>
@@ -1632,11 +2364,82 @@
                 <w:szCs w:val="18"/>
               </w:rPr>
             </w:pPr>
+            <w:r>
+              <w:rPr>
+                <w:rFonts w:ascii="Verdana" w:eastAsia="Times New Roman" w:hAnsi="Verdana" w:cs="Segoe UI"/>
+                <w:sz w:val="18"/>
+                <w:szCs w:val="18"/>
+              </w:rPr>
+              <w:t>General performance of the site will be checked.</w:t>
+            </w:r>
+          </w:p>
+          <w:p>
+            <w:pPr>
+              <w:spacing w:after="0" w:line="240" w:lineRule="auto"/>
+              <w:rPr>
+                <w:rFonts w:ascii="Verdana" w:eastAsia="Times New Roman" w:hAnsi="Verdana" w:cs="Segoe UI"/>
+                <w:sz w:val="18"/>
+                <w:szCs w:val="18"/>
+              </w:rPr>
+            </w:pPr>
+            <w:r>
+              <w:rPr>
+                <w:rFonts w:ascii="Verdana" w:eastAsia="Times New Roman" w:hAnsi="Verdana" w:cs="Segoe UI"/>
+                <w:sz w:val="18"/>
+                <w:szCs w:val="18"/>
+              </w:rPr>
+              <w:br/>
+              <w:t xml:space="preserve">Sample inputs: </w:t>
+            </w:r>
+            <w:r>
+              <w:rPr>
+                <w:rFonts w:ascii="Verdana" w:eastAsia="Times New Roman" w:hAnsi="Verdana" w:cs="Segoe UI"/>
+                <w:sz w:val="18"/>
+                <w:szCs w:val="18"/>
+              </w:rPr>
+              <w:t>User loads the FAQ page</w:t>
+            </w:r>
+          </w:p>
+          <w:p>
+            <w:pPr>
+              <w:spacing w:after="0" w:line="240" w:lineRule="auto"/>
+              <w:rPr>
+                <w:rFonts w:ascii="Verdana" w:eastAsia="Times New Roman" w:hAnsi="Verdana" w:cs="Segoe UI"/>
+                <w:sz w:val="18"/>
+                <w:szCs w:val="18"/>
+              </w:rPr>
+            </w:pPr>
+          </w:p>
+          <w:p>
+            <w:pPr>
+              <w:spacing w:after="0" w:line="240" w:lineRule="auto"/>
+              <w:rPr>
+                <w:rFonts w:ascii="Verdana" w:eastAsia="Times New Roman" w:hAnsi="Verdana" w:cs="Segoe UI"/>
+                <w:sz w:val="18"/>
+                <w:szCs w:val="18"/>
+              </w:rPr>
+            </w:pPr>
+            <w:r>
+              <w:rPr>
+                <w:rFonts w:ascii="Verdana" w:eastAsia="Times New Roman" w:hAnsi="Verdana" w:cs="Segoe UI"/>
+                <w:sz w:val="18"/>
+                <w:szCs w:val="18"/>
+              </w:rPr>
+              <w:t xml:space="preserve">Expected results: </w:t>
+            </w:r>
+            <w:r>
+              <w:rPr>
+                <w:rFonts w:ascii="Verdana" w:eastAsia="Times New Roman" w:hAnsi="Verdana" w:cs="Segoe UI"/>
+                <w:sz w:val="18"/>
+                <w:szCs w:val="18"/>
+              </w:rPr>
+              <w:t>Page loads within 5 seconds</w:t>
+            </w:r>
           </w:p>
         </w:tc>
         <w:tc>
           <w:tcPr>
-            <w:tcW w:w="771" w:type="pct"/>
+            <w:tcW w:w="818" w:type="pct"/>
             <w:tcBorders>
               <w:top w:val="single" w:sz="6" w:space="0" w:color="auto"/>
               <w:left w:val="single" w:sz="6" w:space="0" w:color="auto"/>
@@ -1654,11 +2457,19 @@
                 <w:szCs w:val="18"/>
               </w:rPr>
             </w:pPr>
+            <w:r>
+              <w:rPr>
+                <w:rFonts w:ascii="Verdana" w:eastAsia="Times New Roman" w:hAnsi="Verdana" w:cs="Segoe UI"/>
+                <w:sz w:val="18"/>
+                <w:szCs w:val="18"/>
+              </w:rPr>
+              <w:t>To test the overall performance and speed of the site.</w:t>
+            </w:r>
           </w:p>
         </w:tc>
         <w:tc>
           <w:tcPr>
-            <w:tcW w:w="924" w:type="pct"/>
+            <w:tcW w:w="656" w:type="pct"/>
             <w:tcBorders>
               <w:top w:val="single" w:sz="6" w:space="0" w:color="auto"/>
               <w:left w:val="single" w:sz="6" w:space="0" w:color="auto"/>
@@ -1676,11 +2487,19 @@
                 <w:szCs w:val="18"/>
               </w:rPr>
             </w:pPr>
+            <w:r>
+              <w:rPr>
+                <w:rFonts w:ascii="Verdana" w:eastAsia="Times New Roman" w:hAnsi="Verdana" w:cs="Segoe UI"/>
+                <w:sz w:val="18"/>
+                <w:szCs w:val="18"/>
+              </w:rPr>
+              <w:t>QA Tester</w:t>
+            </w:r>
           </w:p>
         </w:tc>
         <w:tc>
           <w:tcPr>
-            <w:tcW w:w="1025" w:type="pct"/>
+            <w:tcW w:w="1026" w:type="pct"/>
             <w:tcBorders>
               <w:top w:val="single" w:sz="6" w:space="0" w:color="auto"/>
               <w:left w:val="single" w:sz="6" w:space="0" w:color="auto"/>
@@ -1698,29 +2517,42 @@
                 <w:szCs w:val="18"/>
               </w:rPr>
             </w:pPr>
+            <w:r>
+              <w:rPr>
+                <w:rFonts w:ascii="Verdana" w:eastAsia="Times New Roman" w:hAnsi="Verdana" w:cs="Segoe UI"/>
+                <w:sz w:val="18"/>
+                <w:szCs w:val="18"/>
+              </w:rPr>
+              <w:t>Any modern web browser with access to the deployed testing site</w:t>
+            </w:r>
+            <w:r>
+              <w:rPr>
+                <w:rFonts w:ascii="Verdana" w:eastAsia="Times New Roman" w:hAnsi="Verdana" w:cs="Segoe UI"/>
+                <w:sz w:val="18"/>
+                <w:szCs w:val="18"/>
+              </w:rPr>
+              <w:t xml:space="preserve"> and a non-degraded internet connection (20 Mbps or more)</w:t>
+            </w:r>
           </w:p>
         </w:tc>
       </w:tr>
     </w:tbl>
     <w:p>
       <w:pPr>
-        <w:spacing w:after="0" w:line="240" w:lineRule="auto"/>
         <w:rPr>
           <w:rFonts w:ascii="Verdana" w:hAnsi="Verdana" w:cs="Arial"/>
           <w:sz w:val="20"/>
           <w:szCs w:val="20"/>
         </w:rPr>
       </w:pPr>
-    </w:p>
-    <w:p>
-      <w:pPr>
-        <w:spacing w:after="0" w:line="240" w:lineRule="auto"/>
+      <w:r>
         <w:rPr>
           <w:rFonts w:ascii="Verdana" w:hAnsi="Verdana" w:cs="Arial"/>
           <w:sz w:val="20"/>
           <w:szCs w:val="20"/>
         </w:rPr>
-      </w:pPr>
+        <w:br w:type="page"/>
+      </w:r>
     </w:p>
     <w:p>
       <w:pPr>
@@ -1733,6 +2565,7 @@
         <w:rPr>
           <w:rFonts w:ascii="Baskerville Old Face" w:hAnsi="Baskerville Old Face"/>
         </w:rPr>
+        <w:lastRenderedPageBreak/>
         <w:t>2. Sequence of testing</w:t>
       </w:r>
     </w:p>
@@ -1745,6 +2578,22 @@
           <w:szCs w:val="20"/>
         </w:rPr>
       </w:pPr>
+      <w:r>
+        <w:rPr>
+          <w:rFonts w:ascii="Verdana" w:hAnsi="Verdana" w:cs="Arial"/>
+          <w:sz w:val="20"/>
+          <w:szCs w:val="20"/>
+        </w:rPr>
+        <w:t xml:space="preserve">All 4 tests can be accomplished in a single streamlined, repeatable process. Throughout the process, any page that takes longer than 5 seconds </w:t>
+      </w:r>
+      <w:r>
+        <w:rPr>
+          <w:rFonts w:ascii="Verdana" w:hAnsi="Verdana" w:cs="Arial"/>
+          <w:sz w:val="20"/>
+          <w:szCs w:val="20"/>
+        </w:rPr>
+        <w:t>the performance test should be considered a failure.</w:t>
+      </w:r>
     </w:p>
     <w:p>
       <w:pPr>
@@ -1755,6 +2604,568 @@
           <w:szCs w:val="20"/>
         </w:rPr>
       </w:pPr>
+    </w:p>
+    <w:p>
+      <w:pPr>
+        <w:pStyle w:val="Heading3"/>
+      </w:pPr>
+      <w:r>
+        <w:t>Test process</w:t>
+      </w:r>
+    </w:p>
+    <w:p>
+      <w:pPr>
+        <w:pStyle w:val="ListParagraph"/>
+        <w:numPr>
+          <w:ilvl w:val="0"/>
+          <w:numId w:val="5"/>
+        </w:numPr>
+        <w:spacing w:after="0" w:line="240" w:lineRule="auto"/>
+        <w:rPr>
+          <w:rFonts w:ascii="Verdana" w:hAnsi="Verdana" w:cs="Arial"/>
+          <w:sz w:val="20"/>
+          <w:szCs w:val="20"/>
+        </w:rPr>
+      </w:pPr>
+      <w:r>
+        <w:rPr>
+          <w:rFonts w:ascii="Verdana" w:hAnsi="Verdana" w:cs="Arial"/>
+          <w:sz w:val="20"/>
+          <w:szCs w:val="20"/>
+        </w:rPr>
+        <w:t>Clear all stored browser data for the site to clear any previous login</w:t>
+      </w:r>
+      <w:r>
+        <w:rPr>
+          <w:rFonts w:ascii="Verdana" w:hAnsi="Verdana" w:cs="Arial"/>
+          <w:sz w:val="20"/>
+          <w:szCs w:val="20"/>
+        </w:rPr>
+        <w:t xml:space="preserve"> sessions</w:t>
+      </w:r>
+    </w:p>
+    <w:p>
+      <w:pPr>
+        <w:pStyle w:val="ListParagraph"/>
+        <w:numPr>
+          <w:ilvl w:val="0"/>
+          <w:numId w:val="5"/>
+        </w:numPr>
+        <w:spacing w:after="0" w:line="240" w:lineRule="auto"/>
+        <w:rPr>
+          <w:rFonts w:ascii="Verdana" w:hAnsi="Verdana" w:cs="Arial"/>
+          <w:sz w:val="20"/>
+          <w:szCs w:val="20"/>
+        </w:rPr>
+      </w:pPr>
+      <w:r>
+        <w:rPr>
+          <w:rFonts w:ascii="Verdana" w:hAnsi="Verdana" w:cs="Arial"/>
+          <w:sz w:val="20"/>
+          <w:szCs w:val="20"/>
+        </w:rPr>
+        <w:t xml:space="preserve">Load the </w:t>
+      </w:r>
+      <w:r>
+        <w:rPr>
+          <w:rFonts w:ascii="Verdana" w:hAnsi="Verdana" w:cs="Arial"/>
+          <w:sz w:val="20"/>
+          <w:szCs w:val="20"/>
+        </w:rPr>
+        <w:t xml:space="preserve">deployed testing </w:t>
+      </w:r>
+      <w:r>
+        <w:rPr>
+          <w:rFonts w:ascii="Verdana" w:hAnsi="Verdana" w:cs="Arial"/>
+          <w:sz w:val="20"/>
+          <w:szCs w:val="20"/>
+        </w:rPr>
+        <w:t xml:space="preserve">site </w:t>
+      </w:r>
+      <w:r>
+        <w:rPr>
+          <w:rFonts w:ascii="Verdana" w:hAnsi="Verdana" w:cs="Arial"/>
+          <w:sz w:val="20"/>
+          <w:szCs w:val="20"/>
+        </w:rPr>
+        <w:t>and c</w:t>
+      </w:r>
+      <w:r>
+        <w:rPr>
+          <w:rFonts w:ascii="Verdana" w:hAnsi="Verdana" w:cs="Arial"/>
+          <w:sz w:val="20"/>
+          <w:szCs w:val="20"/>
+        </w:rPr>
+        <w:t xml:space="preserve">lick around on a few pages of </w:t>
+      </w:r>
+      <w:r>
+        <w:rPr>
+          <w:rFonts w:ascii="Verdana" w:hAnsi="Verdana" w:cs="Arial"/>
+          <w:sz w:val="20"/>
+          <w:szCs w:val="20"/>
+        </w:rPr>
+        <w:t xml:space="preserve">your </w:t>
+      </w:r>
+      <w:r>
+        <w:rPr>
+          <w:rFonts w:ascii="Verdana" w:hAnsi="Verdana" w:cs="Arial"/>
+          <w:sz w:val="20"/>
+          <w:szCs w:val="20"/>
+        </w:rPr>
+        <w:t>choosing</w:t>
+      </w:r>
+    </w:p>
+    <w:p>
+      <w:pPr>
+        <w:pStyle w:val="ListParagraph"/>
+        <w:numPr>
+          <w:ilvl w:val="0"/>
+          <w:numId w:val="5"/>
+        </w:numPr>
+        <w:spacing w:after="0" w:line="240" w:lineRule="auto"/>
+        <w:rPr>
+          <w:rFonts w:ascii="Verdana" w:hAnsi="Verdana" w:cs="Arial"/>
+          <w:sz w:val="20"/>
+          <w:szCs w:val="20"/>
+        </w:rPr>
+      </w:pPr>
+      <w:r>
+        <w:rPr>
+          <w:rFonts w:ascii="Verdana" w:hAnsi="Verdana" w:cs="Arial"/>
+          <w:sz w:val="20"/>
+          <w:szCs w:val="20"/>
+        </w:rPr>
+        <w:t>Try to access admin pages on the site (via visually searching the site for links to admin pages, and via direct admin page URLs, which will be provided)</w:t>
+      </w:r>
+      <w:r>
+        <w:rPr>
+          <w:rFonts w:ascii="Verdana" w:hAnsi="Verdana" w:cs="Arial"/>
+          <w:sz w:val="20"/>
+          <w:szCs w:val="20"/>
+        </w:rPr>
+        <w:t>. If any admin pages are accessible, the authorization and authentication test fails.</w:t>
+      </w:r>
+    </w:p>
+    <w:p>
+      <w:pPr>
+        <w:pStyle w:val="ListParagraph"/>
+        <w:numPr>
+          <w:ilvl w:val="0"/>
+          <w:numId w:val="5"/>
+        </w:numPr>
+        <w:spacing w:after="0" w:line="240" w:lineRule="auto"/>
+        <w:rPr>
+          <w:rFonts w:ascii="Verdana" w:hAnsi="Verdana" w:cs="Arial"/>
+          <w:sz w:val="20"/>
+          <w:szCs w:val="20"/>
+        </w:rPr>
+      </w:pPr>
+      <w:r>
+        <w:rPr>
+          <w:rFonts w:ascii="Verdana" w:hAnsi="Verdana" w:cs="Arial"/>
+          <w:sz w:val="20"/>
+          <w:szCs w:val="20"/>
+        </w:rPr>
+        <w:t>Attempt</w:t>
+      </w:r>
+      <w:r>
+        <w:rPr>
+          <w:rFonts w:ascii="Verdana" w:hAnsi="Verdana" w:cs="Arial"/>
+          <w:sz w:val="20"/>
+          <w:szCs w:val="20"/>
+        </w:rPr>
+        <w:t xml:space="preserve"> </w:t>
+      </w:r>
+      <w:r>
+        <w:rPr>
+          <w:rFonts w:ascii="Verdana" w:hAnsi="Verdana" w:cs="Arial"/>
+          <w:sz w:val="20"/>
+          <w:szCs w:val="20"/>
+        </w:rPr>
+        <w:t>to access loan data and loan applications</w:t>
+      </w:r>
+    </w:p>
+    <w:p>
+      <w:pPr>
+        <w:pStyle w:val="ListParagraph"/>
+        <w:numPr>
+          <w:ilvl w:val="0"/>
+          <w:numId w:val="5"/>
+        </w:numPr>
+        <w:spacing w:after="0" w:line="240" w:lineRule="auto"/>
+        <w:rPr>
+          <w:rFonts w:ascii="Verdana" w:hAnsi="Verdana" w:cs="Arial"/>
+          <w:sz w:val="20"/>
+          <w:szCs w:val="20"/>
+        </w:rPr>
+      </w:pPr>
+      <w:r>
+        <w:rPr>
+          <w:rFonts w:ascii="Verdana" w:hAnsi="Verdana" w:cs="Arial"/>
+          <w:sz w:val="20"/>
+          <w:szCs w:val="20"/>
+        </w:rPr>
+        <w:t>Log in to the site</w:t>
+      </w:r>
+    </w:p>
+    <w:p>
+      <w:pPr>
+        <w:pStyle w:val="ListParagraph"/>
+        <w:numPr>
+          <w:ilvl w:val="0"/>
+          <w:numId w:val="5"/>
+        </w:numPr>
+        <w:spacing w:after="0" w:line="240" w:lineRule="auto"/>
+        <w:rPr>
+          <w:rFonts w:ascii="Verdana" w:hAnsi="Verdana" w:cs="Arial"/>
+          <w:sz w:val="20"/>
+          <w:szCs w:val="20"/>
+        </w:rPr>
+      </w:pPr>
+      <w:r>
+        <w:rPr>
+          <w:rFonts w:ascii="Verdana" w:hAnsi="Verdana" w:cs="Arial"/>
+          <w:sz w:val="20"/>
+          <w:szCs w:val="20"/>
+        </w:rPr>
+        <w:t>Repeat step 3</w:t>
+      </w:r>
+    </w:p>
+    <w:p>
+      <w:pPr>
+        <w:pStyle w:val="ListParagraph"/>
+        <w:numPr>
+          <w:ilvl w:val="0"/>
+          <w:numId w:val="5"/>
+        </w:numPr>
+        <w:spacing w:after="0" w:line="240" w:lineRule="auto"/>
+        <w:rPr>
+          <w:rFonts w:ascii="Verdana" w:hAnsi="Verdana" w:cs="Arial"/>
+          <w:sz w:val="20"/>
+          <w:szCs w:val="20"/>
+        </w:rPr>
+      </w:pPr>
+      <w:r>
+        <w:rPr>
+          <w:rFonts w:ascii="Verdana" w:hAnsi="Verdana" w:cs="Arial"/>
+          <w:sz w:val="20"/>
+          <w:szCs w:val="20"/>
+        </w:rPr>
+        <w:t>Go to the loan application form and begin filling out a loan application</w:t>
+      </w:r>
+    </w:p>
+    <w:p>
+      <w:pPr>
+        <w:pStyle w:val="ListParagraph"/>
+        <w:numPr>
+          <w:ilvl w:val="0"/>
+          <w:numId w:val="5"/>
+        </w:numPr>
+        <w:spacing w:after="0" w:line="240" w:lineRule="auto"/>
+        <w:rPr>
+          <w:rFonts w:ascii="Verdana" w:hAnsi="Verdana" w:cs="Arial"/>
+          <w:sz w:val="20"/>
+          <w:szCs w:val="20"/>
+        </w:rPr>
+      </w:pPr>
+      <w:r>
+        <w:rPr>
+          <w:rFonts w:ascii="Verdana" w:hAnsi="Verdana" w:cs="Arial"/>
+          <w:sz w:val="20"/>
+          <w:szCs w:val="20"/>
+        </w:rPr>
+        <w:t>Se</w:t>
+      </w:r>
+      <w:r>
+        <w:rPr>
+          <w:rFonts w:ascii="Verdana" w:hAnsi="Verdana" w:cs="Arial"/>
+          <w:sz w:val="20"/>
+          <w:szCs w:val="20"/>
+        </w:rPr>
+        <w:t>lect a random year before 2018 to simulate a well-established business and put it into the form for business established date.</w:t>
+      </w:r>
+      <w:r>
+        <w:rPr>
+          <w:rFonts w:ascii="Verdana" w:hAnsi="Verdana" w:cs="Arial"/>
+          <w:sz w:val="20"/>
+          <w:szCs w:val="20"/>
+        </w:rPr>
+        <w:t xml:space="preserve"> If the form </w:t>
+      </w:r>
+      <w:r>
+        <w:rPr>
+          <w:rFonts w:ascii="Verdana" w:hAnsi="Verdana" w:cs="Arial"/>
+          <w:sz w:val="20"/>
+          <w:szCs w:val="20"/>
+        </w:rPr>
+        <w:t xml:space="preserve">does not request </w:t>
+      </w:r>
+      <w:r>
+        <w:rPr>
+          <w:rFonts w:ascii="Verdana" w:hAnsi="Verdana" w:cs="Arial"/>
+          <w:sz w:val="20"/>
+          <w:szCs w:val="20"/>
+        </w:rPr>
+        <w:t xml:space="preserve">fiscal data from 2019-2023 </w:t>
+      </w:r>
+      <w:r>
+        <w:rPr>
+          <w:rFonts w:ascii="Verdana" w:hAnsi="Verdana" w:cs="Arial"/>
+          <w:sz w:val="20"/>
+          <w:szCs w:val="20"/>
+        </w:rPr>
+        <w:t xml:space="preserve">at minimum </w:t>
+      </w:r>
+      <w:r>
+        <w:rPr>
+          <w:rFonts w:ascii="Verdana" w:hAnsi="Verdana" w:cs="Arial"/>
+          <w:sz w:val="20"/>
+          <w:szCs w:val="20"/>
+        </w:rPr>
+        <w:t>the loan application test fails. Continue to fill out and submit the loan application.</w:t>
+      </w:r>
+      <w:r>
+        <w:rPr>
+          <w:rFonts w:ascii="Verdana" w:hAnsi="Verdana" w:cs="Arial"/>
+          <w:sz w:val="20"/>
+          <w:szCs w:val="20"/>
+        </w:rPr>
+        <w:t xml:space="preserve"> Additional historical business data can be included if the tester chooses, but it is not necessary.</w:t>
+      </w:r>
+    </w:p>
+    <w:p>
+      <w:pPr>
+        <w:pStyle w:val="ListParagraph"/>
+        <w:numPr>
+          <w:ilvl w:val="0"/>
+          <w:numId w:val="5"/>
+        </w:numPr>
+        <w:spacing w:after="0" w:line="240" w:lineRule="auto"/>
+        <w:rPr>
+          <w:rFonts w:ascii="Verdana" w:hAnsi="Verdana" w:cs="Arial"/>
+          <w:sz w:val="20"/>
+          <w:szCs w:val="20"/>
+        </w:rPr>
+      </w:pPr>
+      <w:r>
+        <w:rPr>
+          <w:rFonts w:ascii="Verdana" w:hAnsi="Verdana" w:cs="Arial"/>
+          <w:sz w:val="20"/>
+          <w:szCs w:val="20"/>
+        </w:rPr>
+        <w:t xml:space="preserve">Select a random year </w:t>
+      </w:r>
+      <w:r>
+        <w:rPr>
+          <w:rFonts w:ascii="Verdana" w:hAnsi="Verdana" w:cs="Arial"/>
+          <w:sz w:val="20"/>
+          <w:szCs w:val="20"/>
+        </w:rPr>
+        <w:t>after</w:t>
+      </w:r>
+      <w:r>
+        <w:rPr>
+          <w:rFonts w:ascii="Verdana" w:hAnsi="Verdana" w:cs="Arial"/>
+          <w:sz w:val="20"/>
+          <w:szCs w:val="20"/>
+        </w:rPr>
+        <w:t xml:space="preserve"> 2018 to simulate a </w:t>
+      </w:r>
+      <w:r>
+        <w:rPr>
+          <w:rFonts w:ascii="Verdana" w:hAnsi="Verdana" w:cs="Arial"/>
+          <w:sz w:val="20"/>
+          <w:szCs w:val="20"/>
+        </w:rPr>
+        <w:t xml:space="preserve">newly </w:t>
+      </w:r>
+      <w:r>
+        <w:rPr>
+          <w:rFonts w:ascii="Verdana" w:hAnsi="Verdana" w:cs="Arial"/>
+          <w:sz w:val="20"/>
+          <w:szCs w:val="20"/>
+        </w:rPr>
+        <w:t>established business and put it into the form for business established date.</w:t>
+      </w:r>
+      <w:r>
+        <w:rPr>
+          <w:rFonts w:ascii="Verdana" w:hAnsi="Verdana" w:cs="Arial"/>
+          <w:sz w:val="20"/>
+          <w:szCs w:val="20"/>
+        </w:rPr>
+        <w:t xml:space="preserve"> If the form </w:t>
+      </w:r>
+      <w:r>
+        <w:rPr>
+          <w:rFonts w:ascii="Verdana" w:hAnsi="Verdana" w:cs="Arial"/>
+          <w:sz w:val="20"/>
+          <w:szCs w:val="20"/>
+        </w:rPr>
+        <w:t xml:space="preserve">does not request </w:t>
+      </w:r>
+      <w:r>
+        <w:rPr>
+          <w:rFonts w:ascii="Verdana" w:hAnsi="Verdana" w:cs="Arial"/>
+          <w:sz w:val="20"/>
+          <w:szCs w:val="20"/>
+        </w:rPr>
+        <w:t xml:space="preserve">fiscal data from 2022-2023 and projections for 2024-2026 the loan application test fails. </w:t>
+      </w:r>
+      <w:r>
+        <w:rPr>
+          <w:rFonts w:ascii="Verdana" w:hAnsi="Verdana" w:cs="Arial"/>
+          <w:sz w:val="20"/>
+          <w:szCs w:val="20"/>
+        </w:rPr>
+        <w:t>Continue to fill out and submit the loan application.</w:t>
+      </w:r>
+    </w:p>
+    <w:p>
+      <w:pPr>
+        <w:pStyle w:val="ListParagraph"/>
+        <w:numPr>
+          <w:ilvl w:val="0"/>
+          <w:numId w:val="5"/>
+        </w:numPr>
+        <w:spacing w:after="0" w:line="240" w:lineRule="auto"/>
+        <w:rPr>
+          <w:rFonts w:ascii="Verdana" w:hAnsi="Verdana" w:cs="Arial"/>
+          <w:sz w:val="20"/>
+          <w:szCs w:val="20"/>
+        </w:rPr>
+      </w:pPr>
+      <w:r>
+        <w:rPr>
+          <w:rFonts w:ascii="Verdana" w:hAnsi="Verdana" w:cs="Arial"/>
+          <w:sz w:val="20"/>
+          <w:szCs w:val="20"/>
+        </w:rPr>
+        <w:t>Load the loan profiles page. If loan profiles for any other user are shown the authentication and authorization test fails.</w:t>
+      </w:r>
+    </w:p>
+    <w:p>
+      <w:pPr>
+        <w:pStyle w:val="ListParagraph"/>
+        <w:numPr>
+          <w:ilvl w:val="0"/>
+          <w:numId w:val="5"/>
+        </w:numPr>
+        <w:spacing w:after="0" w:line="240" w:lineRule="auto"/>
+        <w:rPr>
+          <w:rFonts w:ascii="Verdana" w:hAnsi="Verdana" w:cs="Arial"/>
+          <w:sz w:val="20"/>
+          <w:szCs w:val="20"/>
+        </w:rPr>
+      </w:pPr>
+      <w:r>
+        <w:rPr>
+          <w:rFonts w:ascii="Verdana" w:hAnsi="Verdana" w:cs="Arial"/>
+          <w:sz w:val="20"/>
+          <w:szCs w:val="20"/>
+        </w:rPr>
+        <w:t xml:space="preserve">Check the loan </w:t>
+      </w:r>
+      <w:r>
+        <w:rPr>
+          <w:rFonts w:ascii="Verdana" w:hAnsi="Verdana" w:cs="Arial"/>
+          <w:sz w:val="20"/>
+          <w:szCs w:val="20"/>
+        </w:rPr>
+        <w:t xml:space="preserve">profile </w:t>
+      </w:r>
+      <w:r>
+        <w:rPr>
+          <w:rFonts w:ascii="Verdana" w:hAnsi="Verdana" w:cs="Arial"/>
+          <w:sz w:val="20"/>
+          <w:szCs w:val="20"/>
+        </w:rPr>
+        <w:t>for the 2014 business. If</w:t>
+      </w:r>
+      <w:r>
+        <w:rPr>
+          <w:rFonts w:ascii="Verdana" w:hAnsi="Verdana" w:cs="Arial"/>
+          <w:sz w:val="20"/>
+          <w:szCs w:val="20"/>
+        </w:rPr>
+        <w:t xml:space="preserve"> the profile does not have fiscal data from years 2019-2023 at minimum the loan profile generation test fails</w:t>
+      </w:r>
+    </w:p>
+    <w:p>
+      <w:pPr>
+        <w:pStyle w:val="ListParagraph"/>
+        <w:numPr>
+          <w:ilvl w:val="0"/>
+          <w:numId w:val="5"/>
+        </w:numPr>
+        <w:spacing w:after="0" w:line="240" w:lineRule="auto"/>
+        <w:rPr>
+          <w:rFonts w:ascii="Verdana" w:hAnsi="Verdana" w:cs="Arial"/>
+          <w:sz w:val="20"/>
+          <w:szCs w:val="20"/>
+        </w:rPr>
+      </w:pPr>
+      <w:r>
+        <w:rPr>
+          <w:rFonts w:ascii="Verdana" w:hAnsi="Verdana" w:cs="Arial"/>
+          <w:sz w:val="20"/>
+          <w:szCs w:val="20"/>
+        </w:rPr>
+        <w:t>Check the loan profile for the 2022 business. If the loan profile does not have the fiscal data from 2022-2023 as well as the projections for 2024-2026, the loan profile generation test fails.</w:t>
+      </w:r>
+    </w:p>
+    <w:p>
+      <w:pPr>
+        <w:pStyle w:val="ListParagraph"/>
+        <w:numPr>
+          <w:ilvl w:val="0"/>
+          <w:numId w:val="5"/>
+        </w:numPr>
+        <w:spacing w:after="0" w:line="240" w:lineRule="auto"/>
+        <w:rPr>
+          <w:rFonts w:ascii="Verdana" w:hAnsi="Verdana" w:cs="Arial"/>
+          <w:sz w:val="20"/>
+          <w:szCs w:val="20"/>
+        </w:rPr>
+      </w:pPr>
+      <w:r>
+        <w:rPr>
+          <w:rFonts w:ascii="Verdana" w:hAnsi="Verdana" w:cs="Arial"/>
+          <w:sz w:val="20"/>
+          <w:szCs w:val="20"/>
+        </w:rPr>
+        <w:t>Any tests that have not failed at this point should be considered a pass</w:t>
+      </w:r>
+    </w:p>
+    <w:p>
+      <w:pPr>
+        <w:spacing w:after="0" w:line="240" w:lineRule="auto"/>
+        <w:rPr>
+          <w:rFonts w:ascii="Verdana" w:hAnsi="Verdana" w:cs="Arial"/>
+          <w:sz w:val="20"/>
+          <w:szCs w:val="20"/>
+        </w:rPr>
+      </w:pPr>
+    </w:p>
+    <w:p>
+      <w:pPr>
+        <w:pStyle w:val="Heading3"/>
+      </w:pPr>
+      <w:r>
+        <w:t>Justification</w:t>
+      </w:r>
+    </w:p>
+    <w:p>
+      <w:r>
+        <w:t>The above process</w:t>
+      </w:r>
+      <w:r>
+        <w:t xml:space="preserve"> is easily repeatable and leverages the overlapping scope of the requirements outlined in the software design process to make it streamlined and efficient. Performance of the site can be observed and tested throughout the testing of the loan application and loan profile generation, as can the segregation of user data.</w:t>
+      </w:r>
+    </w:p>
+    <w:p>
+      <w:r>
+        <w:t>If simplicity and speed of testing are of the utmost concern, specifically testing the restriction of admin functions on the site can be removed by omitting steps 3 and 6. However, this is not recommended as the additional tasks do not take a long time and it is important to not only test user data segregation, but also site authentication for admin functions. Unintended access to these admin functions can also lead to user data breaches and compromised site integrity.</w:t>
+      </w:r>
     </w:p>
     <w:sectPr>
       <w:headerReference w:type="even" r:id="rId11"/>
@@ -2316,6 +3727,92 @@
     </w:lvl>
   </w:abstractNum>
   <w:abstractNum w:abstractNumId="1" w15:restartNumberingAfterBreak="0">
+    <w:nsid w:val="2C7420C0"/>
+    <w:multiLevelType w:val="hybridMultilevel"/>
+    <w:tmpl w:val="1E3A0BA4"/>
+    <w:lvl w:ilvl="0" w:tplc="0409000F">
+      <w:start w:val="1"/>
+      <w:numFmt w:val="decimal"/>
+      <w:lvlText w:val="%1."/>
+      <w:lvlJc w:val="left"/>
+      <w:pPr>
+        <w:ind w:left="720" w:hanging="360"/>
+      </w:pPr>
+    </w:lvl>
+    <w:lvl w:ilvl="1" w:tplc="04090019" w:tentative="1">
+      <w:start w:val="1"/>
+      <w:numFmt w:val="lowerLetter"/>
+      <w:lvlText w:val="%2."/>
+      <w:lvlJc w:val="left"/>
+      <w:pPr>
+        <w:ind w:left="1440" w:hanging="360"/>
+      </w:pPr>
+    </w:lvl>
+    <w:lvl w:ilvl="2" w:tplc="0409001B" w:tentative="1">
+      <w:start w:val="1"/>
+      <w:numFmt w:val="lowerRoman"/>
+      <w:lvlText w:val="%3."/>
+      <w:lvlJc w:val="right"/>
+      <w:pPr>
+        <w:ind w:left="2160" w:hanging="180"/>
+      </w:pPr>
+    </w:lvl>
+    <w:lvl w:ilvl="3" w:tplc="0409000F" w:tentative="1">
+      <w:start w:val="1"/>
+      <w:numFmt w:val="decimal"/>
+      <w:lvlText w:val="%4."/>
+      <w:lvlJc w:val="left"/>
+      <w:pPr>
+        <w:ind w:left="2880" w:hanging="360"/>
+      </w:pPr>
+    </w:lvl>
+    <w:lvl w:ilvl="4" w:tplc="04090019" w:tentative="1">
+      <w:start w:val="1"/>
+      <w:numFmt w:val="lowerLetter"/>
+      <w:lvlText w:val="%5."/>
+      <w:lvlJc w:val="left"/>
+      <w:pPr>
+        <w:ind w:left="3600" w:hanging="360"/>
+      </w:pPr>
+    </w:lvl>
+    <w:lvl w:ilvl="5" w:tplc="0409001B" w:tentative="1">
+      <w:start w:val="1"/>
+      <w:numFmt w:val="lowerRoman"/>
+      <w:lvlText w:val="%6."/>
+      <w:lvlJc w:val="right"/>
+      <w:pPr>
+        <w:ind w:left="4320" w:hanging="180"/>
+      </w:pPr>
+    </w:lvl>
+    <w:lvl w:ilvl="6" w:tplc="0409000F" w:tentative="1">
+      <w:start w:val="1"/>
+      <w:numFmt w:val="decimal"/>
+      <w:lvlText w:val="%7."/>
+      <w:lvlJc w:val="left"/>
+      <w:pPr>
+        <w:ind w:left="5040" w:hanging="360"/>
+      </w:pPr>
+    </w:lvl>
+    <w:lvl w:ilvl="7" w:tplc="04090019" w:tentative="1">
+      <w:start w:val="1"/>
+      <w:numFmt w:val="lowerLetter"/>
+      <w:lvlText w:val="%8."/>
+      <w:lvlJc w:val="left"/>
+      <w:pPr>
+        <w:ind w:left="5760" w:hanging="360"/>
+      </w:pPr>
+    </w:lvl>
+    <w:lvl w:ilvl="8" w:tplc="0409001B" w:tentative="1">
+      <w:start w:val="1"/>
+      <w:numFmt w:val="lowerRoman"/>
+      <w:lvlText w:val="%9."/>
+      <w:lvlJc w:val="right"/>
+      <w:pPr>
+        <w:ind w:left="6480" w:hanging="180"/>
+      </w:pPr>
+    </w:lvl>
+  </w:abstractNum>
+  <w:abstractNum w:abstractNumId="2" w15:restartNumberingAfterBreak="0">
     <w:nsid w:val="32954999"/>
     <w:multiLevelType w:val="multilevel"/>
     <w:tmpl w:val="88AEDC9E"/>
@@ -2428,7 +3925,7 @@
       </w:pPr>
     </w:lvl>
   </w:abstractNum>
-  <w:abstractNum w:abstractNumId="2" w15:restartNumberingAfterBreak="0">
+  <w:abstractNum w:abstractNumId="3" w15:restartNumberingAfterBreak="0">
     <w:nsid w:val="6FF72767"/>
     <w:multiLevelType w:val="multilevel"/>
     <w:tmpl w:val="B81C7AEE"/>
@@ -2541,7 +4038,7 @@
       </w:rPr>
     </w:lvl>
   </w:abstractNum>
-  <w:abstractNum w:abstractNumId="3" w15:restartNumberingAfterBreak="0">
+  <w:abstractNum w:abstractNumId="4" w15:restartNumberingAfterBreak="0">
     <w:nsid w:val="769803EA"/>
     <w:multiLevelType w:val="multilevel"/>
     <w:tmpl w:val="CE9CC6A4"/>
@@ -2634,13 +4131,16 @@
     <w:abstractNumId w:val="0"/>
   </w:num>
   <w:num w:numId="2" w16cid:durableId="638997606">
-    <w:abstractNumId w:val="1"/>
+    <w:abstractNumId w:val="2"/>
   </w:num>
   <w:num w:numId="3" w16cid:durableId="2105106543">
+    <w:abstractNumId w:val="4"/>
+  </w:num>
+  <w:num w:numId="4" w16cid:durableId="103503385">
     <w:abstractNumId w:val="3"/>
   </w:num>
-  <w:num w:numId="4" w16cid:durableId="103503385">
-    <w:abstractNumId w:val="2"/>
+  <w:num w:numId="5" w16cid:durableId="1508208938">
+    <w:abstractNumId w:val="1"/>
   </w:num>
 </w:numbering>
 </file>
@@ -14894,6 +16394,48 @@
 </file>
 
 <file path=customXml/item3.xml><?xml version="1.0" encoding="utf-8"?>
+<p:properties xmlns:p="http://schemas.microsoft.com/office/2006/metadata/properties" xmlns:xsi="http://www.w3.org/2001/XMLSchema-instance" xmlns:pc="http://schemas.microsoft.com/office/infopath/2007/PartnerControls">
+  <documentManagement>
+    <Vendor xmlns="0feec74c-ecc7-44c3-9c64-3623cf89ed41">N/A</Vendor>
+    <_ip_UnifiedCompliancePolicyUIAction xmlns="http://schemas.microsoft.com/sharepoint/v3" xsi:nil="true"/>
+    <Launch_x0020_Date xmlns="0feec74c-ecc7-44c3-9c64-3623cf89ed41" xsi:nil="true"/>
+    <Discipline xmlns="0feec74c-ecc7-44c3-9c64-3623cf89ed41" xsi:nil="true"/>
+    <Course_x0020_code xmlns="0feec74c-ecc7-44c3-9c64-3623cf89ed41" xsi:nil="true"/>
+    <Performance_x0020_Steps_x0020_Completed xmlns="0feec74c-ecc7-44c3-9c64-3623cf89ed41">
+      <Value>N/A</Value>
+    </Performance_x0020_Steps_x0020_Completed>
+    <Course_x0020_short_x0020_name xmlns="0feec74c-ecc7-44c3-9c64-3623cf89ed41" xsi:nil="true"/>
+    <_ip_UnifiedCompliancePolicyProperties xmlns="http://schemas.microsoft.com/sharepoint/v3" xsi:nil="true"/>
+    <AssessmentCode xmlns="0feec74c-ecc7-44c3-9c64-3623cf89ed41" xsi:nil="true"/>
+    <Course_x0020_number xmlns="0feec74c-ecc7-44c3-9c64-3623cf89ed41" xsi:nil="true"/>
+    <Course_x0020_title xmlns="0feec74c-ecc7-44c3-9c64-3623cf89ed41" xsi:nil="true"/>
+    <d5fh xmlns="0feec74c-ecc7-44c3-9c64-3623cf89ed41" xsi:nil="true"/>
+    <Step_x0020_Completed xmlns="0feec74c-ecc7-44c3-9c64-3623cf89ed41">
+      <Value>N/A</Value>
+    </Step_x0020_Completed>
+    <Assessment_x0020_Type xmlns="0feec74c-ecc7-44c3-9c64-3623cf89ed41">
+      <Value>Objective</Value>
+    </Assessment_x0020_Type>
+    <Publication_x0020_Date xmlns="0feec74c-ecc7-44c3-9c64-3623cf89ed41" xsi:nil="true"/>
+    <SME xmlns="0feec74c-ecc7-44c3-9c64-3623cf89ed41" xsi:nil="true"/>
+    <Editor0 xmlns="0feec74c-ecc7-44c3-9c64-3623cf89ed41">
+      <UserInfo>
+        <DisplayName/>
+        <AccountId xsi:nil="true"/>
+        <AccountType/>
+      </UserInfo>
+    </Editor0>
+    <Doc_x0020_Type xmlns="0feec74c-ecc7-44c3-9c64-3623cf89ed41" xsi:nil="true"/>
+    <qrac xmlns="0feec74c-ecc7-44c3-9c64-3623cf89ed41" xsi:nil="true"/>
+    <lcf76f155ced4ddcb4097134ff3c332f xmlns="0feec74c-ecc7-44c3-9c64-3623cf89ed41">
+      <Terms xmlns="http://schemas.microsoft.com/office/infopath/2007/PartnerControls"/>
+    </lcf76f155ced4ddcb4097134ff3c332f>
+    <TaxCatchAll xmlns="1f707338-ea0f-4fe5-baee-59b996692b22" xsi:nil="true"/>
+  </documentManagement>
+</p:properties>
+</file>
+
+<file path=customXml/item4.xml><?xml version="1.0" encoding="utf-8"?>
 <ct:contentTypeSchema xmlns:ct="http://schemas.microsoft.com/office/2006/metadata/contentType" xmlns:ma="http://schemas.microsoft.com/office/2006/metadata/properties/metaAttributes" ct:_="" ma:_="" ma:contentTypeName="Document" ma:contentTypeID="0x010100C39F2A75005F2D43B30369DAED2CCB1C" ma:contentTypeVersion="45" ma:contentTypeDescription="Create a new document." ma:contentTypeScope="" ma:versionID="1b9fdb374581140854a9d0518901e886">
   <xsd:schema xmlns:xsd="http://www.w3.org/2001/XMLSchema" xmlns:xs="http://www.w3.org/2001/XMLSchema" xmlns:p="http://schemas.microsoft.com/office/2006/metadata/properties" xmlns:ns1="http://schemas.microsoft.com/sharepoint/v3" xmlns:ns2="0feec74c-ecc7-44c3-9c64-3623cf89ed41" xmlns:ns3="1f707338-ea0f-4fe5-baee-59b996692b22" targetNamespace="http://schemas.microsoft.com/office/2006/metadata/properties" ma:root="true" ma:fieldsID="d4e90b57406cfd253bd268c9429fcd51" ns1:_="" ns2:_="" ns3:_="">
     <xsd:import namespace="http://schemas.microsoft.com/sharepoint/v3"/>
@@ -15365,48 +16907,6 @@
 </ct:contentTypeSchema>
 </file>
 
-<file path=customXml/item4.xml><?xml version="1.0" encoding="utf-8"?>
-<p:properties xmlns:p="http://schemas.microsoft.com/office/2006/metadata/properties" xmlns:xsi="http://www.w3.org/2001/XMLSchema-instance" xmlns:pc="http://schemas.microsoft.com/office/infopath/2007/PartnerControls">
-  <documentManagement>
-    <Vendor xmlns="0feec74c-ecc7-44c3-9c64-3623cf89ed41">N/A</Vendor>
-    <_ip_UnifiedCompliancePolicyUIAction xmlns="http://schemas.microsoft.com/sharepoint/v3" xsi:nil="true"/>
-    <Launch_x0020_Date xmlns="0feec74c-ecc7-44c3-9c64-3623cf89ed41" xsi:nil="true"/>
-    <Discipline xmlns="0feec74c-ecc7-44c3-9c64-3623cf89ed41" xsi:nil="true"/>
-    <Course_x0020_code xmlns="0feec74c-ecc7-44c3-9c64-3623cf89ed41" xsi:nil="true"/>
-    <Performance_x0020_Steps_x0020_Completed xmlns="0feec74c-ecc7-44c3-9c64-3623cf89ed41">
-      <Value>N/A</Value>
-    </Performance_x0020_Steps_x0020_Completed>
-    <Course_x0020_short_x0020_name xmlns="0feec74c-ecc7-44c3-9c64-3623cf89ed41" xsi:nil="true"/>
-    <_ip_UnifiedCompliancePolicyProperties xmlns="http://schemas.microsoft.com/sharepoint/v3" xsi:nil="true"/>
-    <AssessmentCode xmlns="0feec74c-ecc7-44c3-9c64-3623cf89ed41" xsi:nil="true"/>
-    <Course_x0020_number xmlns="0feec74c-ecc7-44c3-9c64-3623cf89ed41" xsi:nil="true"/>
-    <Course_x0020_title xmlns="0feec74c-ecc7-44c3-9c64-3623cf89ed41" xsi:nil="true"/>
-    <d5fh xmlns="0feec74c-ecc7-44c3-9c64-3623cf89ed41" xsi:nil="true"/>
-    <Step_x0020_Completed xmlns="0feec74c-ecc7-44c3-9c64-3623cf89ed41">
-      <Value>N/A</Value>
-    </Step_x0020_Completed>
-    <Assessment_x0020_Type xmlns="0feec74c-ecc7-44c3-9c64-3623cf89ed41">
-      <Value>Objective</Value>
-    </Assessment_x0020_Type>
-    <Publication_x0020_Date xmlns="0feec74c-ecc7-44c3-9c64-3623cf89ed41" xsi:nil="true"/>
-    <SME xmlns="0feec74c-ecc7-44c3-9c64-3623cf89ed41" xsi:nil="true"/>
-    <Editor0 xmlns="0feec74c-ecc7-44c3-9c64-3623cf89ed41">
-      <UserInfo>
-        <DisplayName/>
-        <AccountId xsi:nil="true"/>
-        <AccountType/>
-      </UserInfo>
-    </Editor0>
-    <Doc_x0020_Type xmlns="0feec74c-ecc7-44c3-9c64-3623cf89ed41" xsi:nil="true"/>
-    <qrac xmlns="0feec74c-ecc7-44c3-9c64-3623cf89ed41" xsi:nil="true"/>
-    <lcf76f155ced4ddcb4097134ff3c332f xmlns="0feec74c-ecc7-44c3-9c64-3623cf89ed41">
-      <Terms xmlns="http://schemas.microsoft.com/office/infopath/2007/PartnerControls"/>
-    </lcf76f155ced4ddcb4097134ff3c332f>
-    <TaxCatchAll xmlns="1f707338-ea0f-4fe5-baee-59b996692b22" xsi:nil="true"/>
-  </documentManagement>
-</p:properties>
-</file>
-
 <file path=customXml/itemProps1.xml><?xml version="1.0" encoding="utf-8"?>
 <ds:datastoreItem xmlns:ds="http://schemas.openxmlformats.org/officeDocument/2006/customXml" ds:itemID="{55AF091B-3C7A-41E3-B477-F2FDAA23CFDA}">
   <ds:schemaRefs>
@@ -15424,6 +16924,18 @@
 </file>
 
 <file path=customXml/itemProps3.xml><?xml version="1.0" encoding="utf-8"?>
+<ds:datastoreItem xmlns:ds="http://schemas.openxmlformats.org/officeDocument/2006/customXml" ds:itemID="{E23E4120-D6A2-4237-8072-707FB1C50E55}">
+  <ds:schemaRefs>
+    <ds:schemaRef ds:uri="http://schemas.microsoft.com/office/2006/metadata/properties"/>
+    <ds:schemaRef ds:uri="http://schemas.microsoft.com/office/infopath/2007/PartnerControls"/>
+    <ds:schemaRef ds:uri="0feec74c-ecc7-44c3-9c64-3623cf89ed41"/>
+    <ds:schemaRef ds:uri="http://schemas.microsoft.com/sharepoint/v3"/>
+    <ds:schemaRef ds:uri="1f707338-ea0f-4fe5-baee-59b996692b22"/>
+  </ds:schemaRefs>
+</ds:datastoreItem>
+</file>
+
+<file path=customXml/itemProps4.xml><?xml version="1.0" encoding="utf-8"?>
 <ds:datastoreItem xmlns:ds="http://schemas.openxmlformats.org/officeDocument/2006/customXml" ds:itemID="{48D2B0CE-788F-4C69-A7DE-67140BD73F91}">
   <ds:schemaRefs>
     <ds:schemaRef ds:uri="http://schemas.microsoft.com/office/2006/metadata/contentType"/>
@@ -15441,16 +16953,4 @@
     <ds:schemaRef ds:uri="http://schemas.microsoft.com/internal/obd"/>
   </ds:schemaRefs>
 </ds:datastoreItem>
-</file>
-
-<file path=customXml/itemProps4.xml><?xml version="1.0" encoding="utf-8"?>
-<ds:datastoreItem xmlns:ds="http://schemas.openxmlformats.org/officeDocument/2006/customXml" ds:itemID="{E23E4120-D6A2-4237-8072-707FB1C50E55}">
-  <ds:schemaRefs>
-    <ds:schemaRef ds:uri="http://schemas.microsoft.com/office/2006/metadata/properties"/>
-    <ds:schemaRef ds:uri="http://schemas.microsoft.com/office/infopath/2007/PartnerControls"/>
-    <ds:schemaRef ds:uri="0feec74c-ecc7-44c3-9c64-3623cf89ed41"/>
-    <ds:schemaRef ds:uri="http://schemas.microsoft.com/sharepoint/v3"/>
-    <ds:schemaRef ds:uri="1f707338-ea0f-4fe5-baee-59b996692b22"/>
-  </ds:schemaRefs>
-</ds:datastoreItem>
 </file>
</xml_diff>